<commit_message>
Made Changes Intro Abstract Cover Table of C
Made Change
</commit_message>
<xml_diff>
--- a/Requirements.docx
+++ b/Requirements.docx
@@ -14,6 +14,1515 @@
     </w:p>
     <w:p>
       <w:pPr>
+        <w:rPr>
+          <w:rFonts w:ascii="Times New Roman" w:hAnsi="Times New Roman" w:cs="Times New Roman"/>
+          <w:b/>
+          <w:sz w:val="24"/>
+          <w:szCs w:val="24"/>
+        </w:rPr>
+      </w:pPr>
+    </w:p>
+    <w:p>
+      <w:pPr>
+        <w:jc w:val="center"/>
+        <w:rPr>
+          <w:rFonts w:ascii="Times New Roman" w:hAnsi="Times New Roman" w:cs="Times New Roman"/>
+          <w:b/>
+          <w:sz w:val="24"/>
+          <w:szCs w:val="24"/>
+        </w:rPr>
+      </w:pPr>
+    </w:p>
+    <w:p>
+      <w:pPr>
+        <w:jc w:val="center"/>
+        <w:rPr>
+          <w:rFonts w:ascii="Times New Roman" w:hAnsi="Times New Roman" w:cs="Times New Roman"/>
+          <w:b/>
+          <w:sz w:val="24"/>
+          <w:szCs w:val="24"/>
+        </w:rPr>
+      </w:pPr>
+    </w:p>
+    <w:p>
+      <w:pPr>
+        <w:jc w:val="center"/>
+        <w:rPr>
+          <w:rFonts w:ascii="Times New Roman" w:hAnsi="Times New Roman" w:cs="Times New Roman"/>
+          <w:b/>
+          <w:sz w:val="24"/>
+          <w:szCs w:val="24"/>
+        </w:rPr>
+      </w:pPr>
+    </w:p>
+    <w:p>
+      <w:pPr>
+        <w:jc w:val="center"/>
+        <w:rPr>
+          <w:rFonts w:ascii="Times New Roman" w:hAnsi="Times New Roman" w:cs="Times New Roman"/>
+          <w:b/>
+          <w:sz w:val="24"/>
+          <w:szCs w:val="24"/>
+        </w:rPr>
+      </w:pPr>
+    </w:p>
+    <w:p>
+      <w:pPr>
+        <w:jc w:val="center"/>
+        <w:rPr>
+          <w:rFonts w:ascii="Times New Roman" w:hAnsi="Times New Roman" w:cs="Times New Roman"/>
+          <w:b/>
+          <w:sz w:val="24"/>
+          <w:szCs w:val="24"/>
+        </w:rPr>
+      </w:pPr>
+    </w:p>
+    <w:p>
+      <w:pPr>
+        <w:jc w:val="center"/>
+        <w:rPr>
+          <w:rFonts w:ascii="Times New Roman" w:hAnsi="Times New Roman" w:cs="Times New Roman"/>
+          <w:b/>
+          <w:sz w:val="24"/>
+          <w:szCs w:val="24"/>
+        </w:rPr>
+      </w:pPr>
+    </w:p>
+    <w:p>
+      <w:pPr>
+        <w:jc w:val="center"/>
+        <w:rPr>
+          <w:rFonts w:ascii="Times New Roman" w:hAnsi="Times New Roman" w:cs="Times New Roman"/>
+          <w:b/>
+          <w:sz w:val="24"/>
+          <w:szCs w:val="24"/>
+        </w:rPr>
+      </w:pPr>
+    </w:p>
+    <w:p>
+      <w:pPr>
+        <w:jc w:val="center"/>
+        <w:rPr>
+          <w:rFonts w:ascii="Times New Roman" w:hAnsi="Times New Roman" w:cs="Times New Roman"/>
+          <w:b/>
+          <w:sz w:val="24"/>
+          <w:szCs w:val="24"/>
+        </w:rPr>
+      </w:pPr>
+    </w:p>
+    <w:p>
+      <w:pPr>
+        <w:jc w:val="center"/>
+        <w:rPr>
+          <w:rFonts w:ascii="Times New Roman" w:hAnsi="Times New Roman" w:cs="Times New Roman"/>
+          <w:b/>
+          <w:sz w:val="24"/>
+          <w:szCs w:val="24"/>
+        </w:rPr>
+      </w:pPr>
+    </w:p>
+    <w:p>
+      <w:pPr>
+        <w:jc w:val="center"/>
+        <w:rPr>
+          <w:rFonts w:ascii="Times New Roman" w:hAnsi="Times New Roman" w:cs="Times New Roman"/>
+          <w:b/>
+          <w:sz w:val="24"/>
+          <w:szCs w:val="24"/>
+        </w:rPr>
+      </w:pPr>
+    </w:p>
+    <w:p>
+      <w:pPr>
+        <w:jc w:val="center"/>
+        <w:rPr>
+          <w:rFonts w:ascii="Times New Roman" w:hAnsi="Times New Roman" w:cs="Times New Roman"/>
+          <w:b/>
+          <w:sz w:val="24"/>
+          <w:szCs w:val="24"/>
+        </w:rPr>
+      </w:pPr>
+    </w:p>
+    <w:p>
+      <w:pPr>
+        <w:jc w:val="center"/>
+        <w:rPr>
+          <w:rFonts w:ascii="Times New Roman" w:hAnsi="Times New Roman" w:cs="Times New Roman"/>
+          <w:b/>
+          <w:sz w:val="24"/>
+          <w:szCs w:val="24"/>
+        </w:rPr>
+      </w:pPr>
+    </w:p>
+    <w:p>
+      <w:pPr>
+        <w:jc w:val="center"/>
+        <w:rPr>
+          <w:rFonts w:ascii="Times New Roman" w:hAnsi="Times New Roman" w:cs="Times New Roman"/>
+          <w:b/>
+          <w:sz w:val="24"/>
+          <w:szCs w:val="24"/>
+        </w:rPr>
+      </w:pPr>
+    </w:p>
+    <w:p>
+      <w:pPr>
+        <w:rPr>
+          <w:rFonts w:ascii="Times New Roman" w:hAnsi="Times New Roman" w:cs="Times New Roman"/>
+          <w:b/>
+          <w:sz w:val="24"/>
+          <w:szCs w:val="24"/>
+        </w:rPr>
+      </w:pPr>
+    </w:p>
+    <w:p>
+      <w:pPr>
+        <w:tabs>
+          <w:tab w:val="left" w:pos="2280"/>
+        </w:tabs>
+        <w:rPr>
+          <w:rFonts w:ascii="Times New Roman" w:hAnsi="Times New Roman" w:cs="Times New Roman"/>
+          <w:b/>
+          <w:sz w:val="24"/>
+          <w:szCs w:val="24"/>
+        </w:rPr>
+      </w:pPr>
+      <w:r>
+        <w:rPr>
+          <w:rFonts w:ascii="Times New Roman" w:hAnsi="Times New Roman" w:cs="Times New Roman"/>
+          <w:b/>
+          <w:sz w:val="24"/>
+          <w:szCs w:val="24"/>
+        </w:rPr>
+        <w:t>University of Louisiana at Lafayette</w:t>
+      </w:r>
+    </w:p>
+    <w:p>
+      <w:pPr>
+        <w:rPr>
+          <w:rFonts w:ascii="Times New Roman" w:hAnsi="Times New Roman" w:cs="Times New Roman"/>
+          <w:b/>
+          <w:sz w:val="88"/>
+          <w:szCs w:val="24"/>
+        </w:rPr>
+      </w:pPr>
+      <w:r>
+        <w:rPr>
+          <w:rFonts w:ascii="Times New Roman" w:hAnsi="Times New Roman" w:cs="Times New Roman"/>
+          <w:b/>
+          <w:sz w:val="88"/>
+          <w:szCs w:val="24"/>
+        </w:rPr>
+        <w:t>Requirements</w:t>
+      </w:r>
+    </w:p>
+    <w:p>
+      <w:pPr>
+        <w:rPr>
+          <w:rFonts w:ascii="Times New Roman" w:hAnsi="Times New Roman" w:cs="Times New Roman"/>
+          <w:b/>
+          <w:sz w:val="24"/>
+          <w:szCs w:val="24"/>
+        </w:rPr>
+      </w:pPr>
+      <w:r>
+        <w:rPr>
+          <w:rFonts w:ascii="Times New Roman" w:hAnsi="Times New Roman" w:cs="Times New Roman"/>
+          <w:b/>
+          <w:sz w:val="24"/>
+          <w:szCs w:val="24"/>
+        </w:rPr>
+        <w:t xml:space="preserve">UL Housing Assignment – </w:t>
+      </w:r>
+      <w:proofErr w:type="spellStart"/>
+      <w:r>
+        <w:rPr>
+          <w:rFonts w:ascii="Times New Roman" w:hAnsi="Times New Roman" w:cs="Times New Roman"/>
+          <w:b/>
+          <w:sz w:val="24"/>
+          <w:szCs w:val="24"/>
+        </w:rPr>
+        <w:t>Cmps</w:t>
+      </w:r>
+      <w:proofErr w:type="spellEnd"/>
+      <w:r>
+        <w:rPr>
+          <w:rFonts w:ascii="Times New Roman" w:hAnsi="Times New Roman" w:cs="Times New Roman"/>
+          <w:b/>
+          <w:sz w:val="24"/>
+          <w:szCs w:val="24"/>
+        </w:rPr>
+        <w:t xml:space="preserve"> 453</w:t>
+      </w:r>
+    </w:p>
+    <w:p>
+      <w:pPr>
+        <w:rPr>
+          <w:rFonts w:ascii="Times New Roman" w:hAnsi="Times New Roman" w:cs="Times New Roman"/>
+          <w:b/>
+          <w:sz w:val="24"/>
+          <w:szCs w:val="24"/>
+        </w:rPr>
+      </w:pPr>
+    </w:p>
+    <w:p>
+      <w:pPr>
+        <w:rPr>
+          <w:rFonts w:ascii="Times New Roman" w:hAnsi="Times New Roman" w:cs="Times New Roman"/>
+          <w:b/>
+          <w:sz w:val="24"/>
+          <w:szCs w:val="24"/>
+        </w:rPr>
+      </w:pPr>
+    </w:p>
+    <w:p>
+      <w:pPr>
+        <w:pStyle w:val="NoSpacing"/>
+        <w:rPr>
+          <w:rFonts w:ascii="Times New Roman" w:hAnsi="Times New Roman"/>
+          <w:sz w:val="24"/>
+          <w:szCs w:val="28"/>
+        </w:rPr>
+      </w:pPr>
+      <w:r>
+        <w:rPr>
+          <w:rFonts w:ascii="Times New Roman" w:hAnsi="Times New Roman"/>
+          <w:sz w:val="24"/>
+          <w:szCs w:val="28"/>
+        </w:rPr>
+        <w:t>Brandin Jefferson</w:t>
+      </w:r>
+    </w:p>
+    <w:p>
+      <w:pPr>
+        <w:pStyle w:val="NoSpacing"/>
+        <w:rPr>
+          <w:rFonts w:ascii="Times New Roman" w:hAnsi="Times New Roman"/>
+          <w:sz w:val="24"/>
+          <w:szCs w:val="28"/>
+        </w:rPr>
+      </w:pPr>
+      <w:proofErr w:type="spellStart"/>
+      <w:r>
+        <w:rPr>
+          <w:rFonts w:ascii="Times New Roman" w:hAnsi="Times New Roman"/>
+          <w:sz w:val="24"/>
+          <w:szCs w:val="28"/>
+        </w:rPr>
+        <w:t>Issa</w:t>
+      </w:r>
+      <w:proofErr w:type="spellEnd"/>
+      <w:r>
+        <w:rPr>
+          <w:rFonts w:ascii="Times New Roman" w:hAnsi="Times New Roman"/>
+          <w:sz w:val="24"/>
+          <w:szCs w:val="28"/>
+        </w:rPr>
+        <w:t xml:space="preserve"> </w:t>
+      </w:r>
+      <w:proofErr w:type="spellStart"/>
+      <w:r>
+        <w:rPr>
+          <w:rFonts w:ascii="Times New Roman" w:hAnsi="Times New Roman"/>
+          <w:sz w:val="24"/>
+          <w:szCs w:val="28"/>
+        </w:rPr>
+        <w:t>Samake</w:t>
+      </w:r>
+      <w:proofErr w:type="spellEnd"/>
+    </w:p>
+    <w:p>
+      <w:pPr>
+        <w:pStyle w:val="NoSpacing"/>
+        <w:rPr>
+          <w:rFonts w:ascii="Times New Roman" w:hAnsi="Times New Roman"/>
+          <w:sz w:val="24"/>
+          <w:szCs w:val="28"/>
+        </w:rPr>
+      </w:pPr>
+      <w:r>
+        <w:rPr>
+          <w:rFonts w:ascii="Times New Roman" w:hAnsi="Times New Roman"/>
+          <w:sz w:val="24"/>
+          <w:szCs w:val="28"/>
+        </w:rPr>
+        <w:t xml:space="preserve">Zach </w:t>
+      </w:r>
+      <w:proofErr w:type="spellStart"/>
+      <w:r>
+        <w:rPr>
+          <w:rFonts w:ascii="Times New Roman" w:hAnsi="Times New Roman"/>
+          <w:sz w:val="24"/>
+          <w:szCs w:val="28"/>
+        </w:rPr>
+        <w:t>Danjeau</w:t>
+      </w:r>
+      <w:proofErr w:type="spellEnd"/>
+    </w:p>
+    <w:p>
+      <w:pPr>
+        <w:pStyle w:val="NoSpacing"/>
+        <w:rPr>
+          <w:rFonts w:ascii="Times New Roman" w:hAnsi="Times New Roman"/>
+          <w:sz w:val="24"/>
+          <w:szCs w:val="28"/>
+        </w:rPr>
+      </w:pPr>
+      <w:r>
+        <w:rPr>
+          <w:rFonts w:ascii="Times New Roman" w:hAnsi="Times New Roman"/>
+          <w:sz w:val="24"/>
+          <w:szCs w:val="28"/>
+        </w:rPr>
+        <w:t xml:space="preserve">Brian </w:t>
+      </w:r>
+      <w:proofErr w:type="spellStart"/>
+      <w:r>
+        <w:rPr>
+          <w:rFonts w:ascii="Times New Roman" w:hAnsi="Times New Roman"/>
+          <w:sz w:val="24"/>
+          <w:szCs w:val="28"/>
+        </w:rPr>
+        <w:t>Okoye</w:t>
+      </w:r>
+      <w:proofErr w:type="spellEnd"/>
+    </w:p>
+    <w:p>
+      <w:pPr>
+        <w:pStyle w:val="NoSpacing"/>
+        <w:rPr>
+          <w:rFonts w:ascii="Times New Roman" w:hAnsi="Times New Roman"/>
+          <w:sz w:val="24"/>
+          <w:szCs w:val="28"/>
+        </w:rPr>
+      </w:pPr>
+      <w:r>
+        <w:rPr>
+          <w:rFonts w:ascii="Times New Roman" w:hAnsi="Times New Roman"/>
+          <w:sz w:val="24"/>
+          <w:szCs w:val="28"/>
+        </w:rPr>
+        <w:t>Yee Wong</w:t>
+      </w:r>
+    </w:p>
+    <w:p>
+      <w:pPr>
+        <w:pStyle w:val="NoSpacing"/>
+        <w:rPr>
+          <w:rFonts w:ascii="Times New Roman" w:hAnsi="Times New Roman"/>
+          <w:sz w:val="24"/>
+          <w:szCs w:val="28"/>
+        </w:rPr>
+      </w:pPr>
+      <w:proofErr w:type="spellStart"/>
+      <w:r>
+        <w:rPr>
+          <w:rFonts w:ascii="Times New Roman" w:hAnsi="Times New Roman"/>
+          <w:sz w:val="24"/>
+          <w:szCs w:val="28"/>
+        </w:rPr>
+        <w:t>Jaquincy</w:t>
+      </w:r>
+      <w:proofErr w:type="spellEnd"/>
+      <w:r>
+        <w:rPr>
+          <w:rFonts w:ascii="Times New Roman" w:hAnsi="Times New Roman"/>
+          <w:sz w:val="24"/>
+          <w:szCs w:val="28"/>
+        </w:rPr>
+        <w:t xml:space="preserve"> Nelson</w:t>
+      </w:r>
+    </w:p>
+    <w:p>
+      <w:pPr>
+        <w:pStyle w:val="NoSpacing"/>
+        <w:rPr>
+          <w:rFonts w:ascii="Times New Roman" w:hAnsi="Times New Roman"/>
+          <w:sz w:val="24"/>
+          <w:szCs w:val="28"/>
+        </w:rPr>
+      </w:pPr>
+    </w:p>
+    <w:p>
+      <w:pPr>
+        <w:pStyle w:val="NoSpacing"/>
+        <w:rPr>
+          <w:color w:val="5B9BD5"/>
+          <w:sz w:val="28"/>
+          <w:szCs w:val="28"/>
+        </w:rPr>
+      </w:pPr>
+      <w:r>
+        <w:rPr>
+          <w:color w:val="5B9BD5"/>
+          <w:sz w:val="28"/>
+          <w:szCs w:val="28"/>
+        </w:rPr>
+        <w:t>Dr. Ashok Kumar</w:t>
+      </w:r>
+    </w:p>
+    <w:p>
+      <w:pPr>
+        <w:tabs>
+          <w:tab w:val="left" w:pos="2190"/>
+        </w:tabs>
+        <w:rPr>
+          <w:rFonts w:ascii="Times New Roman" w:hAnsi="Times New Roman" w:cs="Times New Roman"/>
+          <w:b/>
+          <w:sz w:val="24"/>
+          <w:szCs w:val="24"/>
+        </w:rPr>
+      </w:pPr>
+    </w:p>
+    <w:p>
+      <w:pPr>
+        <w:rPr>
+          <w:rFonts w:ascii="Times New Roman" w:hAnsi="Times New Roman" w:cs="Times New Roman"/>
+          <w:b/>
+          <w:sz w:val="40"/>
+          <w:szCs w:val="24"/>
+        </w:rPr>
+      </w:pPr>
+    </w:p>
+    <w:p>
+      <w:pPr>
+        <w:jc w:val="center"/>
+        <w:rPr>
+          <w:rFonts w:ascii="Times New Roman" w:hAnsi="Times New Roman" w:cs="Times New Roman"/>
+          <w:b/>
+          <w:sz w:val="40"/>
+          <w:szCs w:val="24"/>
+        </w:rPr>
+      </w:pPr>
+    </w:p>
+    <w:p>
+      <w:pPr>
+        <w:rPr>
+          <w:rFonts w:ascii="Times New Roman" w:hAnsi="Times New Roman" w:cs="Times New Roman"/>
+          <w:b/>
+          <w:sz w:val="24"/>
+          <w:szCs w:val="24"/>
+        </w:rPr>
+      </w:pPr>
+    </w:p>
+    <w:p>
+      <w:pPr>
+        <w:rPr>
+          <w:rFonts w:ascii="Times New Roman" w:hAnsi="Times New Roman" w:cs="Times New Roman"/>
+          <w:b/>
+          <w:sz w:val="24"/>
+          <w:szCs w:val="24"/>
+        </w:rPr>
+      </w:pPr>
+    </w:p>
+    <w:p>
+      <w:pPr>
+        <w:rPr>
+          <w:rFonts w:ascii="Times New Roman" w:hAnsi="Times New Roman" w:cs="Times New Roman"/>
+          <w:b/>
+          <w:sz w:val="24"/>
+          <w:szCs w:val="24"/>
+        </w:rPr>
+      </w:pPr>
+    </w:p>
+    <w:p>
+      <w:pPr>
+        <w:rPr>
+          <w:rFonts w:ascii="Times New Roman" w:hAnsi="Times New Roman" w:cs="Times New Roman"/>
+          <w:b/>
+          <w:sz w:val="24"/>
+          <w:szCs w:val="24"/>
+        </w:rPr>
+      </w:pPr>
+    </w:p>
+    <w:p>
+      <w:pPr>
+        <w:rPr>
+          <w:rFonts w:ascii="Times New Roman" w:hAnsi="Times New Roman" w:cs="Times New Roman"/>
+          <w:b/>
+          <w:sz w:val="24"/>
+          <w:szCs w:val="24"/>
+        </w:rPr>
+      </w:pPr>
+    </w:p>
+    <w:p>
+      <w:pPr>
+        <w:rPr>
+          <w:rFonts w:ascii="Times New Roman" w:hAnsi="Times New Roman" w:cs="Times New Roman"/>
+          <w:b/>
+          <w:sz w:val="24"/>
+          <w:szCs w:val="24"/>
+        </w:rPr>
+      </w:pPr>
+    </w:p>
+    <w:p>
+      <w:pPr>
+        <w:rPr>
+          <w:rFonts w:ascii="Times New Roman" w:hAnsi="Times New Roman" w:cs="Times New Roman"/>
+          <w:b/>
+          <w:sz w:val="24"/>
+          <w:szCs w:val="24"/>
+        </w:rPr>
+      </w:pPr>
+    </w:p>
+    <w:p>
+      <w:pPr>
+        <w:rPr>
+          <w:rFonts w:ascii="Times New Roman" w:hAnsi="Times New Roman" w:cs="Times New Roman"/>
+          <w:b/>
+          <w:sz w:val="24"/>
+          <w:szCs w:val="24"/>
+        </w:rPr>
+      </w:pPr>
+    </w:p>
+    <w:p>
+      <w:pPr>
+        <w:rPr>
+          <w:rFonts w:ascii="Times New Roman" w:hAnsi="Times New Roman" w:cs="Times New Roman"/>
+          <w:b/>
+          <w:sz w:val="24"/>
+          <w:szCs w:val="24"/>
+        </w:rPr>
+      </w:pPr>
+    </w:p>
+    <w:p>
+      <w:pPr>
+        <w:rPr>
+          <w:rFonts w:ascii="Times New Roman" w:hAnsi="Times New Roman" w:cs="Times New Roman"/>
+          <w:b/>
+          <w:sz w:val="24"/>
+          <w:szCs w:val="24"/>
+        </w:rPr>
+      </w:pPr>
+    </w:p>
+    <w:p>
+      <w:pPr>
+        <w:jc w:val="center"/>
+        <w:rPr>
+          <w:rFonts w:ascii="Times New Roman" w:hAnsi="Times New Roman" w:cs="Times New Roman"/>
+          <w:b/>
+          <w:sz w:val="24"/>
+          <w:szCs w:val="24"/>
+        </w:rPr>
+      </w:pPr>
+    </w:p>
+    <w:p>
+      <w:pPr>
+        <w:jc w:val="center"/>
+        <w:rPr>
+          <w:rFonts w:ascii="Times New Roman" w:hAnsi="Times New Roman" w:cs="Times New Roman"/>
+          <w:b/>
+          <w:sz w:val="24"/>
+          <w:szCs w:val="24"/>
+        </w:rPr>
+      </w:pPr>
+    </w:p>
+    <w:p>
+      <w:pPr>
+        <w:jc w:val="center"/>
+        <w:rPr>
+          <w:rFonts w:ascii="Times New Roman" w:hAnsi="Times New Roman" w:cs="Times New Roman"/>
+          <w:b/>
+          <w:sz w:val="24"/>
+          <w:szCs w:val="24"/>
+        </w:rPr>
+      </w:pPr>
+    </w:p>
+    <w:p>
+      <w:pPr>
+        <w:jc w:val="center"/>
+        <w:rPr>
+          <w:rFonts w:ascii="Times New Roman" w:hAnsi="Times New Roman" w:cs="Times New Roman"/>
+          <w:b/>
+          <w:sz w:val="24"/>
+          <w:szCs w:val="24"/>
+        </w:rPr>
+      </w:pPr>
+      <w:r>
+        <w:rPr>
+          <w:rFonts w:ascii="Times New Roman" w:hAnsi="Times New Roman" w:cs="Times New Roman"/>
+          <w:b/>
+          <w:sz w:val="24"/>
+          <w:szCs w:val="24"/>
+        </w:rPr>
+        <w:t>Table of Contents</w:t>
+      </w:r>
+    </w:p>
+    <w:p>
+      <w:pPr>
+        <w:jc w:val="center"/>
+        <w:rPr>
+          <w:rFonts w:ascii="Times New Roman" w:hAnsi="Times New Roman" w:cs="Times New Roman"/>
+          <w:b/>
+          <w:sz w:val="24"/>
+          <w:szCs w:val="24"/>
+        </w:rPr>
+      </w:pPr>
+    </w:p>
+    <w:p>
+      <w:pPr>
+        <w:spacing w:line="480" w:lineRule="auto"/>
+        <w:jc w:val="center"/>
+        <w:rPr>
+          <w:rFonts w:ascii="Times New Roman" w:hAnsi="Times New Roman" w:cs="Times New Roman"/>
+          <w:sz w:val="24"/>
+          <w:szCs w:val="24"/>
+        </w:rPr>
+      </w:pPr>
+      <w:r>
+        <w:rPr>
+          <w:rFonts w:ascii="Times New Roman" w:hAnsi="Times New Roman" w:cs="Times New Roman"/>
+          <w:sz w:val="24"/>
+          <w:szCs w:val="24"/>
+        </w:rPr>
+        <w:t>Abstract …………………………………………………………………………………</w:t>
+      </w:r>
+      <w:r>
+        <w:rPr>
+          <w:rFonts w:ascii="Times New Roman" w:hAnsi="Times New Roman" w:cs="Times New Roman"/>
+          <w:sz w:val="24"/>
+          <w:szCs w:val="24"/>
+        </w:rPr>
+        <w:t>.3</w:t>
+      </w:r>
+    </w:p>
+    <w:p>
+      <w:pPr>
+        <w:spacing w:line="480" w:lineRule="auto"/>
+        <w:ind w:left="420"/>
+        <w:rPr>
+          <w:rFonts w:ascii="Times New Roman" w:hAnsi="Times New Roman" w:cs="Times New Roman"/>
+          <w:sz w:val="24"/>
+          <w:szCs w:val="24"/>
+        </w:rPr>
+      </w:pPr>
+      <w:r>
+        <w:rPr>
+          <w:rFonts w:ascii="Times New Roman" w:hAnsi="Times New Roman" w:cs="Times New Roman"/>
+          <w:sz w:val="24"/>
+          <w:szCs w:val="24"/>
+        </w:rPr>
+        <w:t>Introduction</w:t>
+      </w:r>
+      <w:r>
+        <w:rPr>
+          <w:rFonts w:ascii="Times New Roman" w:hAnsi="Times New Roman" w:cs="Times New Roman"/>
+          <w:sz w:val="24"/>
+          <w:szCs w:val="24"/>
+        </w:rPr>
+        <w:t xml:space="preserve"> </w:t>
+      </w:r>
+      <w:r>
+        <w:rPr>
+          <w:rFonts w:ascii="Times New Roman" w:hAnsi="Times New Roman" w:cs="Times New Roman"/>
+          <w:sz w:val="24"/>
+          <w:szCs w:val="24"/>
+        </w:rPr>
+        <w:t>……………………………………………………………………………</w:t>
+      </w:r>
+      <w:r>
+        <w:rPr>
+          <w:rFonts w:ascii="Times New Roman" w:hAnsi="Times New Roman" w:cs="Times New Roman"/>
+          <w:sz w:val="24"/>
+          <w:szCs w:val="24"/>
+        </w:rPr>
+        <w:t>..</w:t>
+      </w:r>
+      <w:r>
+        <w:rPr>
+          <w:rFonts w:ascii="Times New Roman" w:hAnsi="Times New Roman" w:cs="Times New Roman"/>
+          <w:sz w:val="24"/>
+          <w:szCs w:val="24"/>
+        </w:rPr>
+        <w:t>.</w:t>
+      </w:r>
+      <w:r>
+        <w:rPr>
+          <w:rFonts w:ascii="Times New Roman" w:hAnsi="Times New Roman" w:cs="Times New Roman"/>
+          <w:sz w:val="24"/>
+          <w:szCs w:val="24"/>
+        </w:rPr>
+        <w:t xml:space="preserve">3           </w:t>
+      </w:r>
+      <w:r>
+        <w:rPr>
+          <w:rFonts w:ascii="Times New Roman" w:hAnsi="Times New Roman" w:cs="Times New Roman"/>
+          <w:sz w:val="24"/>
+          <w:szCs w:val="24"/>
+        </w:rPr>
+        <w:t>List of Figures</w:t>
+      </w:r>
+      <w:r>
+        <w:rPr>
+          <w:rFonts w:ascii="Times New Roman" w:hAnsi="Times New Roman" w:cs="Times New Roman"/>
+          <w:sz w:val="24"/>
+          <w:szCs w:val="24"/>
+        </w:rPr>
+        <w:t>…………………………………………………………………………</w:t>
+      </w:r>
+      <w:r>
+        <w:rPr>
+          <w:rFonts w:ascii="Times New Roman" w:hAnsi="Times New Roman" w:cs="Times New Roman"/>
+          <w:sz w:val="24"/>
+          <w:szCs w:val="24"/>
+        </w:rPr>
+        <w:t>…</w:t>
+      </w:r>
+      <w:r>
+        <w:rPr>
+          <w:rFonts w:ascii="Times New Roman" w:hAnsi="Times New Roman" w:cs="Times New Roman"/>
+          <w:sz w:val="24"/>
+          <w:szCs w:val="24"/>
+        </w:rPr>
+        <w:t>.</w:t>
+      </w:r>
+      <w:r>
+        <w:rPr>
+          <w:rFonts w:ascii="Times New Roman" w:hAnsi="Times New Roman" w:cs="Times New Roman"/>
+          <w:sz w:val="24"/>
+          <w:szCs w:val="24"/>
+        </w:rPr>
+        <w:t>3</w:t>
+      </w:r>
+    </w:p>
+    <w:p>
+      <w:pPr>
+        <w:spacing w:line="480" w:lineRule="auto"/>
+        <w:jc w:val="center"/>
+        <w:rPr>
+          <w:rFonts w:ascii="Times New Roman" w:hAnsi="Times New Roman" w:cs="Times New Roman"/>
+          <w:sz w:val="24"/>
+          <w:szCs w:val="24"/>
+        </w:rPr>
+      </w:pPr>
+      <w:r>
+        <w:rPr>
+          <w:rFonts w:ascii="Times New Roman" w:hAnsi="Times New Roman" w:cs="Times New Roman"/>
+          <w:sz w:val="24"/>
+          <w:szCs w:val="24"/>
+        </w:rPr>
+        <w:t xml:space="preserve"> </w:t>
+      </w:r>
+      <w:r>
+        <w:rPr>
+          <w:rFonts w:ascii="Times New Roman" w:hAnsi="Times New Roman" w:cs="Times New Roman"/>
+          <w:sz w:val="24"/>
+          <w:szCs w:val="24"/>
+        </w:rPr>
+        <w:t>Rationale</w:t>
+      </w:r>
+      <w:r>
+        <w:rPr>
+          <w:rFonts w:ascii="Times New Roman" w:hAnsi="Times New Roman" w:cs="Times New Roman"/>
+          <w:sz w:val="24"/>
+          <w:szCs w:val="24"/>
+        </w:rPr>
+        <w:t>.</w:t>
+      </w:r>
+      <w:r>
+        <w:rPr>
+          <w:rFonts w:ascii="Times New Roman" w:hAnsi="Times New Roman" w:cs="Times New Roman"/>
+          <w:sz w:val="24"/>
+          <w:szCs w:val="24"/>
+        </w:rPr>
+        <w:t>……………</w:t>
+      </w:r>
+      <w:bookmarkStart w:id="0" w:name="_GoBack"/>
+      <w:bookmarkEnd w:id="0"/>
+      <w:r>
+        <w:rPr>
+          <w:rFonts w:ascii="Times New Roman" w:hAnsi="Times New Roman" w:cs="Times New Roman"/>
+          <w:sz w:val="24"/>
+          <w:szCs w:val="24"/>
+        </w:rPr>
+        <w:t>……………………………………………………………………4</w:t>
+      </w:r>
+    </w:p>
+    <w:p>
+      <w:pPr>
+        <w:spacing w:line="480" w:lineRule="auto"/>
+        <w:jc w:val="center"/>
+        <w:rPr>
+          <w:rFonts w:ascii="Times New Roman" w:hAnsi="Times New Roman" w:cs="Times New Roman"/>
+          <w:sz w:val="24"/>
+          <w:szCs w:val="24"/>
+        </w:rPr>
+      </w:pPr>
+      <w:r>
+        <w:rPr>
+          <w:rFonts w:ascii="Times New Roman" w:hAnsi="Times New Roman" w:cs="Times New Roman"/>
+          <w:sz w:val="24"/>
+          <w:szCs w:val="24"/>
+        </w:rPr>
+        <w:t xml:space="preserve"> </w:t>
+      </w:r>
+      <w:r>
+        <w:rPr>
+          <w:rFonts w:ascii="Times New Roman" w:hAnsi="Times New Roman" w:cs="Times New Roman"/>
+          <w:sz w:val="24"/>
+          <w:szCs w:val="24"/>
+        </w:rPr>
+        <w:t>Non Functional Requirements</w:t>
+      </w:r>
+      <w:proofErr w:type="gramStart"/>
+      <w:r>
+        <w:rPr>
+          <w:rFonts w:ascii="Times New Roman" w:hAnsi="Times New Roman" w:cs="Times New Roman"/>
+          <w:sz w:val="24"/>
+          <w:szCs w:val="24"/>
+        </w:rPr>
+        <w:t>..</w:t>
+      </w:r>
+      <w:proofErr w:type="gramEnd"/>
+      <w:r>
+        <w:rPr>
+          <w:rFonts w:ascii="Times New Roman" w:hAnsi="Times New Roman" w:cs="Times New Roman"/>
+          <w:sz w:val="24"/>
+          <w:szCs w:val="24"/>
+        </w:rPr>
+        <w:t>…………………………………………………………..4</w:t>
+      </w:r>
+    </w:p>
+    <w:p>
+      <w:pPr>
+        <w:jc w:val="center"/>
+        <w:rPr>
+          <w:rFonts w:ascii="Times New Roman" w:hAnsi="Times New Roman" w:cs="Times New Roman"/>
+          <w:b/>
+          <w:sz w:val="24"/>
+          <w:szCs w:val="24"/>
+        </w:rPr>
+      </w:pPr>
+    </w:p>
+    <w:p>
+      <w:pPr>
+        <w:jc w:val="center"/>
+        <w:rPr>
+          <w:rFonts w:ascii="Times New Roman" w:hAnsi="Times New Roman" w:cs="Times New Roman"/>
+          <w:b/>
+          <w:sz w:val="24"/>
+          <w:szCs w:val="24"/>
+        </w:rPr>
+      </w:pPr>
+    </w:p>
+    <w:p>
+      <w:pPr>
+        <w:jc w:val="center"/>
+        <w:rPr>
+          <w:rFonts w:ascii="Times New Roman" w:hAnsi="Times New Roman" w:cs="Times New Roman"/>
+          <w:b/>
+          <w:sz w:val="24"/>
+          <w:szCs w:val="24"/>
+        </w:rPr>
+      </w:pPr>
+    </w:p>
+    <w:p>
+      <w:pPr>
+        <w:jc w:val="center"/>
+        <w:rPr>
+          <w:rFonts w:ascii="Times New Roman" w:hAnsi="Times New Roman" w:cs="Times New Roman"/>
+          <w:b/>
+          <w:sz w:val="24"/>
+          <w:szCs w:val="24"/>
+        </w:rPr>
+      </w:pPr>
+    </w:p>
+    <w:p>
+      <w:pPr>
+        <w:jc w:val="center"/>
+        <w:rPr>
+          <w:rFonts w:ascii="Times New Roman" w:hAnsi="Times New Roman" w:cs="Times New Roman"/>
+          <w:b/>
+          <w:sz w:val="24"/>
+          <w:szCs w:val="24"/>
+        </w:rPr>
+      </w:pPr>
+    </w:p>
+    <w:p>
+      <w:pPr>
+        <w:jc w:val="center"/>
+        <w:rPr>
+          <w:rFonts w:ascii="Times New Roman" w:hAnsi="Times New Roman" w:cs="Times New Roman"/>
+          <w:b/>
+          <w:sz w:val="24"/>
+          <w:szCs w:val="24"/>
+        </w:rPr>
+      </w:pPr>
+    </w:p>
+    <w:p>
+      <w:pPr>
+        <w:jc w:val="center"/>
+        <w:rPr>
+          <w:rFonts w:ascii="Times New Roman" w:hAnsi="Times New Roman" w:cs="Times New Roman"/>
+          <w:b/>
+          <w:sz w:val="24"/>
+          <w:szCs w:val="24"/>
+        </w:rPr>
+      </w:pPr>
+    </w:p>
+    <w:p>
+      <w:pPr>
+        <w:jc w:val="center"/>
+        <w:rPr>
+          <w:rFonts w:ascii="Times New Roman" w:hAnsi="Times New Roman" w:cs="Times New Roman"/>
+          <w:b/>
+          <w:sz w:val="24"/>
+          <w:szCs w:val="24"/>
+        </w:rPr>
+      </w:pPr>
+    </w:p>
+    <w:p>
+      <w:pPr>
+        <w:jc w:val="center"/>
+        <w:rPr>
+          <w:rFonts w:ascii="Times New Roman" w:hAnsi="Times New Roman" w:cs="Times New Roman"/>
+          <w:b/>
+          <w:sz w:val="24"/>
+          <w:szCs w:val="24"/>
+        </w:rPr>
+      </w:pPr>
+    </w:p>
+    <w:p>
+      <w:pPr>
+        <w:jc w:val="center"/>
+        <w:rPr>
+          <w:rFonts w:ascii="Times New Roman" w:hAnsi="Times New Roman" w:cs="Times New Roman"/>
+          <w:b/>
+          <w:sz w:val="24"/>
+          <w:szCs w:val="24"/>
+        </w:rPr>
+      </w:pPr>
+    </w:p>
+    <w:p>
+      <w:pPr>
+        <w:jc w:val="center"/>
+        <w:rPr>
+          <w:rFonts w:ascii="Times New Roman" w:hAnsi="Times New Roman" w:cs="Times New Roman"/>
+          <w:b/>
+          <w:sz w:val="24"/>
+          <w:szCs w:val="24"/>
+        </w:rPr>
+      </w:pPr>
+    </w:p>
+    <w:p>
+      <w:pPr>
+        <w:jc w:val="center"/>
+        <w:rPr>
+          <w:rFonts w:ascii="Times New Roman" w:hAnsi="Times New Roman" w:cs="Times New Roman"/>
+          <w:b/>
+          <w:sz w:val="24"/>
+          <w:szCs w:val="24"/>
+        </w:rPr>
+      </w:pPr>
+    </w:p>
+    <w:p>
+      <w:pPr>
+        <w:jc w:val="center"/>
+        <w:rPr>
+          <w:rFonts w:ascii="Times New Roman" w:hAnsi="Times New Roman" w:cs="Times New Roman"/>
+          <w:b/>
+          <w:sz w:val="24"/>
+          <w:szCs w:val="24"/>
+        </w:rPr>
+      </w:pPr>
+    </w:p>
+    <w:p>
+      <w:pPr>
+        <w:jc w:val="center"/>
+        <w:rPr>
+          <w:rFonts w:ascii="Times New Roman" w:hAnsi="Times New Roman" w:cs="Times New Roman"/>
+          <w:b/>
+          <w:sz w:val="24"/>
+          <w:szCs w:val="24"/>
+        </w:rPr>
+      </w:pPr>
+    </w:p>
+    <w:p>
+      <w:pPr>
+        <w:jc w:val="center"/>
+        <w:rPr>
+          <w:rFonts w:ascii="Times New Roman" w:hAnsi="Times New Roman" w:cs="Times New Roman"/>
+          <w:b/>
+          <w:sz w:val="24"/>
+          <w:szCs w:val="24"/>
+        </w:rPr>
+      </w:pPr>
+    </w:p>
+    <w:p>
+      <w:pPr>
+        <w:jc w:val="center"/>
+        <w:rPr>
+          <w:rFonts w:ascii="Times New Roman" w:hAnsi="Times New Roman" w:cs="Times New Roman"/>
+          <w:b/>
+          <w:sz w:val="24"/>
+          <w:szCs w:val="24"/>
+        </w:rPr>
+      </w:pPr>
+    </w:p>
+    <w:p>
+      <w:pPr>
+        <w:jc w:val="center"/>
+        <w:rPr>
+          <w:rFonts w:ascii="Times New Roman" w:hAnsi="Times New Roman" w:cs="Times New Roman"/>
+          <w:b/>
+          <w:sz w:val="24"/>
+          <w:szCs w:val="24"/>
+        </w:rPr>
+      </w:pPr>
+    </w:p>
+    <w:p>
+      <w:pPr>
+        <w:jc w:val="center"/>
+        <w:rPr>
+          <w:rFonts w:ascii="Times New Roman" w:hAnsi="Times New Roman" w:cs="Times New Roman"/>
+          <w:b/>
+          <w:sz w:val="24"/>
+          <w:szCs w:val="24"/>
+        </w:rPr>
+      </w:pPr>
+    </w:p>
+    <w:p>
+      <w:pPr>
+        <w:jc w:val="center"/>
+        <w:rPr>
+          <w:rFonts w:ascii="Times New Roman" w:hAnsi="Times New Roman" w:cs="Times New Roman"/>
+          <w:b/>
+          <w:sz w:val="24"/>
+          <w:szCs w:val="24"/>
+        </w:rPr>
+      </w:pPr>
+    </w:p>
+    <w:p>
+      <w:pPr>
+        <w:jc w:val="center"/>
+        <w:rPr>
+          <w:rFonts w:ascii="Times New Roman" w:hAnsi="Times New Roman" w:cs="Times New Roman"/>
+          <w:b/>
+          <w:sz w:val="24"/>
+          <w:szCs w:val="24"/>
+        </w:rPr>
+      </w:pPr>
+    </w:p>
+    <w:p>
+      <w:pPr>
+        <w:jc w:val="center"/>
+        <w:rPr>
+          <w:rFonts w:ascii="Times New Roman" w:hAnsi="Times New Roman" w:cs="Times New Roman"/>
+          <w:b/>
+          <w:sz w:val="24"/>
+          <w:szCs w:val="24"/>
+        </w:rPr>
+      </w:pPr>
+    </w:p>
+    <w:p>
+      <w:pPr>
+        <w:jc w:val="center"/>
+        <w:rPr>
+          <w:rFonts w:ascii="Times New Roman" w:hAnsi="Times New Roman" w:cs="Times New Roman"/>
+          <w:b/>
+          <w:sz w:val="24"/>
+          <w:szCs w:val="24"/>
+        </w:rPr>
+      </w:pPr>
+    </w:p>
+    <w:p>
+      <w:pPr>
+        <w:jc w:val="center"/>
+        <w:rPr>
+          <w:rFonts w:ascii="Times New Roman" w:hAnsi="Times New Roman" w:cs="Times New Roman"/>
+          <w:b/>
+          <w:sz w:val="24"/>
+          <w:szCs w:val="24"/>
+        </w:rPr>
+      </w:pPr>
+    </w:p>
+    <w:p>
+      <w:pPr>
+        <w:jc w:val="center"/>
+        <w:rPr>
+          <w:rFonts w:ascii="Times New Roman" w:hAnsi="Times New Roman" w:cs="Times New Roman"/>
+          <w:b/>
+          <w:sz w:val="24"/>
+          <w:szCs w:val="24"/>
+        </w:rPr>
+      </w:pPr>
+    </w:p>
+    <w:p>
+      <w:pPr>
+        <w:jc w:val="center"/>
+        <w:rPr>
+          <w:rFonts w:ascii="Times New Roman" w:hAnsi="Times New Roman" w:cs="Times New Roman"/>
+          <w:b/>
+          <w:sz w:val="24"/>
+          <w:szCs w:val="24"/>
+        </w:rPr>
+      </w:pPr>
+    </w:p>
+    <w:p>
+      <w:pPr>
+        <w:jc w:val="center"/>
+        <w:rPr>
+          <w:rFonts w:ascii="Times New Roman" w:hAnsi="Times New Roman" w:cs="Times New Roman"/>
+          <w:b/>
+          <w:sz w:val="24"/>
+          <w:szCs w:val="24"/>
+        </w:rPr>
+      </w:pPr>
+    </w:p>
+    <w:p>
+      <w:pPr>
+        <w:jc w:val="center"/>
+        <w:rPr>
+          <w:rFonts w:ascii="Times New Roman" w:hAnsi="Times New Roman" w:cs="Times New Roman"/>
+          <w:b/>
+          <w:sz w:val="24"/>
+          <w:szCs w:val="24"/>
+        </w:rPr>
+      </w:pPr>
+    </w:p>
+    <w:p>
+      <w:pPr>
+        <w:jc w:val="center"/>
+        <w:rPr>
+          <w:rFonts w:ascii="Times New Roman" w:hAnsi="Times New Roman" w:cs="Times New Roman"/>
+          <w:b/>
+          <w:sz w:val="24"/>
+          <w:szCs w:val="24"/>
+        </w:rPr>
+      </w:pPr>
+    </w:p>
+    <w:p>
+      <w:pPr>
+        <w:jc w:val="center"/>
+        <w:rPr>
+          <w:rFonts w:ascii="Times New Roman" w:hAnsi="Times New Roman" w:cs="Times New Roman"/>
+          <w:b/>
+          <w:sz w:val="24"/>
+          <w:szCs w:val="24"/>
+        </w:rPr>
+      </w:pPr>
+    </w:p>
+    <w:p>
+      <w:pPr>
+        <w:jc w:val="center"/>
+        <w:rPr>
+          <w:rFonts w:ascii="Times New Roman" w:hAnsi="Times New Roman" w:cs="Times New Roman"/>
+          <w:b/>
+          <w:sz w:val="24"/>
+          <w:szCs w:val="24"/>
+        </w:rPr>
+      </w:pPr>
+    </w:p>
+    <w:p>
+      <w:pPr>
+        <w:jc w:val="center"/>
+        <w:rPr>
+          <w:rFonts w:ascii="Times New Roman" w:hAnsi="Times New Roman" w:cs="Times New Roman"/>
+          <w:b/>
+          <w:sz w:val="24"/>
+          <w:szCs w:val="24"/>
+        </w:rPr>
+      </w:pPr>
+    </w:p>
+    <w:p>
+      <w:pPr>
+        <w:jc w:val="center"/>
+        <w:rPr>
+          <w:rFonts w:ascii="Times New Roman" w:hAnsi="Times New Roman" w:cs="Times New Roman"/>
+          <w:b/>
+          <w:sz w:val="24"/>
+          <w:szCs w:val="24"/>
+        </w:rPr>
+      </w:pPr>
+    </w:p>
+    <w:p>
+      <w:pPr>
+        <w:jc w:val="center"/>
+        <w:rPr>
+          <w:rFonts w:ascii="Times New Roman" w:hAnsi="Times New Roman" w:cs="Times New Roman"/>
+          <w:b/>
+          <w:sz w:val="24"/>
+          <w:szCs w:val="24"/>
+        </w:rPr>
+      </w:pPr>
+    </w:p>
+    <w:p>
+      <w:pPr>
+        <w:jc w:val="center"/>
+        <w:rPr>
+          <w:rFonts w:ascii="Times New Roman" w:hAnsi="Times New Roman" w:cs="Times New Roman"/>
+          <w:b/>
+          <w:sz w:val="24"/>
+          <w:szCs w:val="24"/>
+        </w:rPr>
+      </w:pPr>
+    </w:p>
+    <w:p>
+      <w:pPr>
+        <w:jc w:val="center"/>
+        <w:rPr>
+          <w:rFonts w:ascii="Times New Roman" w:hAnsi="Times New Roman" w:cs="Times New Roman"/>
+          <w:b/>
+          <w:sz w:val="24"/>
+          <w:szCs w:val="24"/>
+        </w:rPr>
+      </w:pPr>
+    </w:p>
+    <w:p>
+      <w:pPr>
+        <w:jc w:val="center"/>
+        <w:rPr>
+          <w:rFonts w:ascii="Times New Roman" w:hAnsi="Times New Roman" w:cs="Times New Roman"/>
+          <w:b/>
+          <w:sz w:val="24"/>
+          <w:szCs w:val="24"/>
+        </w:rPr>
+      </w:pPr>
+    </w:p>
+    <w:p>
+      <w:pPr>
+        <w:jc w:val="center"/>
+        <w:rPr>
+          <w:rFonts w:ascii="Times New Roman" w:hAnsi="Times New Roman" w:cs="Times New Roman"/>
+          <w:b/>
+          <w:sz w:val="24"/>
+          <w:szCs w:val="24"/>
+        </w:rPr>
+      </w:pPr>
+    </w:p>
+    <w:p>
+      <w:pPr>
+        <w:jc w:val="center"/>
+        <w:rPr>
+          <w:rFonts w:ascii="Times New Roman" w:hAnsi="Times New Roman" w:cs="Times New Roman"/>
+          <w:b/>
+          <w:sz w:val="24"/>
+          <w:szCs w:val="24"/>
+        </w:rPr>
+      </w:pPr>
+      <w:r>
+        <w:rPr>
+          <w:rFonts w:ascii="Times New Roman" w:hAnsi="Times New Roman" w:cs="Times New Roman"/>
+          <w:b/>
+          <w:sz w:val="24"/>
+          <w:szCs w:val="24"/>
+        </w:rPr>
+        <w:t xml:space="preserve">Abstract </w:t>
+      </w:r>
+    </w:p>
+    <w:p>
+      <w:pPr>
+        <w:ind w:firstLine="720"/>
+        <w:rPr>
+          <w:rFonts w:ascii="Times New Roman" w:hAnsi="Times New Roman" w:cs="Times New Roman"/>
+          <w:sz w:val="24"/>
+          <w:szCs w:val="24"/>
+        </w:rPr>
+      </w:pPr>
+      <w:r>
+        <w:rPr>
+          <w:rFonts w:ascii="Times New Roman" w:hAnsi="Times New Roman" w:cs="Times New Roman"/>
+          <w:sz w:val="24"/>
+          <w:szCs w:val="24"/>
+        </w:rPr>
+        <w:t xml:space="preserve">The document below will address </w:t>
+      </w:r>
+      <w:r>
+        <w:rPr>
+          <w:rFonts w:ascii="Times New Roman" w:hAnsi="Times New Roman" w:cs="Times New Roman"/>
+          <w:sz w:val="24"/>
+          <w:szCs w:val="24"/>
+        </w:rPr>
+        <w:t>the following functional and non-</w:t>
+      </w:r>
+      <w:r>
+        <w:rPr>
+          <w:rFonts w:ascii="Times New Roman" w:hAnsi="Times New Roman" w:cs="Times New Roman"/>
+          <w:sz w:val="24"/>
+          <w:szCs w:val="24"/>
+        </w:rPr>
+        <w:t>function</w:t>
+      </w:r>
+      <w:r>
+        <w:rPr>
+          <w:rFonts w:ascii="Times New Roman" w:hAnsi="Times New Roman" w:cs="Times New Roman"/>
+          <w:sz w:val="24"/>
+          <w:szCs w:val="24"/>
+        </w:rPr>
+        <w:t>al</w:t>
+      </w:r>
+      <w:r>
+        <w:rPr>
+          <w:rFonts w:ascii="Times New Roman" w:hAnsi="Times New Roman" w:cs="Times New Roman"/>
+          <w:sz w:val="24"/>
+          <w:szCs w:val="24"/>
+        </w:rPr>
+        <w:t xml:space="preserve"> requirements presented in the </w:t>
+      </w:r>
+      <w:r>
+        <w:rPr>
+          <w:rFonts w:ascii="Times New Roman" w:hAnsi="Times New Roman" w:cs="Times New Roman"/>
+          <w:sz w:val="24"/>
+          <w:szCs w:val="24"/>
+        </w:rPr>
+        <w:t xml:space="preserve">project. </w:t>
+      </w:r>
+      <w:r>
+        <w:rPr>
+          <w:rFonts w:ascii="Times New Roman" w:hAnsi="Times New Roman" w:cs="Times New Roman"/>
+          <w:sz w:val="24"/>
+          <w:szCs w:val="24"/>
+        </w:rPr>
+        <w:t>The use case diagram will exhibit the basic use cases the customer will apply within the system. Besides the functional requirements given by the customer, there are a few non-functional requirements the team has decided upon such as user accessibility, reliability, and application efficiency.</w:t>
+      </w:r>
+    </w:p>
+    <w:p>
+      <w:pPr>
+        <w:jc w:val="center"/>
+        <w:rPr>
+          <w:rFonts w:ascii="Times New Roman" w:hAnsi="Times New Roman" w:cs="Times New Roman"/>
+          <w:b/>
+          <w:sz w:val="24"/>
+          <w:szCs w:val="24"/>
+        </w:rPr>
+      </w:pPr>
+    </w:p>
+    <w:p>
+      <w:pPr>
+        <w:jc w:val="center"/>
+        <w:rPr>
+          <w:rFonts w:ascii="Times New Roman" w:hAnsi="Times New Roman" w:cs="Times New Roman"/>
+          <w:b/>
+          <w:sz w:val="24"/>
+          <w:szCs w:val="24"/>
+        </w:rPr>
+      </w:pPr>
+      <w:r>
+        <w:rPr>
+          <w:rFonts w:ascii="Times New Roman" w:hAnsi="Times New Roman" w:cs="Times New Roman"/>
+          <w:b/>
+          <w:sz w:val="24"/>
+          <w:szCs w:val="24"/>
+        </w:rPr>
+        <w:t xml:space="preserve">Introduction </w:t>
+      </w:r>
+    </w:p>
+    <w:p>
+      <w:pPr>
+        <w:rPr>
+          <w:rFonts w:ascii="Times New Roman" w:hAnsi="Times New Roman" w:cs="Times New Roman"/>
+          <w:b/>
+          <w:sz w:val="24"/>
+          <w:szCs w:val="24"/>
+        </w:rPr>
+      </w:pPr>
+      <w:r>
+        <w:rPr>
+          <w:rFonts w:ascii="Times New Roman" w:hAnsi="Times New Roman" w:cs="Times New Roman"/>
+          <w:b/>
+          <w:sz w:val="24"/>
+          <w:szCs w:val="24"/>
+        </w:rPr>
+        <w:t xml:space="preserve">The UL Housing department is in need of a Room request web application that will interact with databases within the department. The application will consist of users (students) sending a request through a website, which will then be placed in database </w:t>
+      </w:r>
+      <w:proofErr w:type="gramStart"/>
+      <w:r>
+        <w:rPr>
+          <w:rFonts w:ascii="Times New Roman" w:hAnsi="Times New Roman" w:cs="Times New Roman"/>
+          <w:b/>
+          <w:sz w:val="24"/>
+          <w:szCs w:val="24"/>
+        </w:rPr>
+        <w:t>list .</w:t>
+      </w:r>
+      <w:proofErr w:type="gramEnd"/>
+      <w:r>
+        <w:rPr>
+          <w:rFonts w:ascii="Times New Roman" w:hAnsi="Times New Roman" w:cs="Times New Roman"/>
+          <w:b/>
+          <w:sz w:val="24"/>
+          <w:szCs w:val="24"/>
+        </w:rPr>
+        <w:t xml:space="preserve"> The administrative users will be allows to access the database at any time and add or remove request from the current </w:t>
+      </w:r>
+      <w:proofErr w:type="gramStart"/>
+      <w:r>
+        <w:rPr>
+          <w:rFonts w:ascii="Times New Roman" w:hAnsi="Times New Roman" w:cs="Times New Roman"/>
+          <w:b/>
+          <w:sz w:val="24"/>
+          <w:szCs w:val="24"/>
+        </w:rPr>
+        <w:t>database .</w:t>
+      </w:r>
+      <w:proofErr w:type="gramEnd"/>
+      <w:r>
+        <w:rPr>
+          <w:rFonts w:ascii="Times New Roman" w:hAnsi="Times New Roman" w:cs="Times New Roman"/>
+          <w:b/>
+          <w:sz w:val="24"/>
+          <w:szCs w:val="24"/>
+        </w:rPr>
+        <w:t xml:space="preserve">  </w:t>
+      </w:r>
+    </w:p>
+    <w:p>
+      <w:pPr>
+        <w:jc w:val="center"/>
+        <w:rPr>
+          <w:rFonts w:ascii="Times New Roman" w:hAnsi="Times New Roman" w:cs="Times New Roman"/>
+          <w:b/>
+          <w:sz w:val="24"/>
+          <w:szCs w:val="24"/>
+        </w:rPr>
+      </w:pPr>
+    </w:p>
+    <w:p>
+      <w:pPr>
+        <w:jc w:val="center"/>
+        <w:rPr>
+          <w:rFonts w:ascii="Times New Roman" w:hAnsi="Times New Roman" w:cs="Times New Roman"/>
+          <w:b/>
+          <w:sz w:val="24"/>
+          <w:szCs w:val="24"/>
+        </w:rPr>
+      </w:pPr>
+    </w:p>
+    <w:p>
+      <w:pPr>
+        <w:jc w:val="center"/>
+        <w:rPr>
+          <w:rFonts w:ascii="Times New Roman" w:hAnsi="Times New Roman" w:cs="Times New Roman"/>
+          <w:b/>
+          <w:sz w:val="24"/>
+          <w:szCs w:val="24"/>
+        </w:rPr>
+      </w:pPr>
+    </w:p>
+    <w:p>
+      <w:pPr>
+        <w:jc w:val="center"/>
+        <w:rPr>
+          <w:rFonts w:ascii="Times New Roman" w:hAnsi="Times New Roman" w:cs="Times New Roman"/>
+          <w:b/>
+          <w:sz w:val="24"/>
+          <w:szCs w:val="24"/>
+        </w:rPr>
+      </w:pPr>
+    </w:p>
+    <w:p>
+      <w:pPr>
+        <w:jc w:val="center"/>
+        <w:rPr>
+          <w:rFonts w:ascii="Times New Roman" w:hAnsi="Times New Roman" w:cs="Times New Roman"/>
+          <w:b/>
+          <w:sz w:val="24"/>
+          <w:szCs w:val="24"/>
+        </w:rPr>
+      </w:pPr>
+    </w:p>
+    <w:p>
+      <w:pPr>
         <w:jc w:val="center"/>
         <w:rPr>
           <w:rFonts w:ascii="Times New Roman" w:hAnsi="Times New Roman" w:cs="Times New Roman"/>
@@ -42,7 +1551,6 @@
           <w:szCs w:val="24"/>
         </w:rPr>
       </w:pPr>
-      <w:bookmarkStart w:id="0" w:name="_GoBack"/>
       <w:r>
         <w:rPr>
           <w:noProof/>
@@ -1833,7 +3341,6 @@
           </mc:Fallback>
         </mc:AlternateContent>
       </w:r>
-      <w:bookmarkEnd w:id="0"/>
     </w:p>
     <w:p>
       <w:pPr>
@@ -2366,7 +3873,6 @@
                 <w:sz w:val="24"/>
                 <w:szCs w:val="24"/>
               </w:rPr>
-              <w:lastRenderedPageBreak/>
               <w:t>Admin accepts or rejects request</w:t>
             </w:r>
           </w:p>
@@ -2484,7 +3990,6 @@
                 <w:sz w:val="24"/>
                 <w:szCs w:val="24"/>
               </w:rPr>
-              <w:lastRenderedPageBreak/>
               <w:t>Alternate Flows</w:t>
             </w:r>
           </w:p>
@@ -2711,1033 +4216,6 @@
         <w:t xml:space="preserve"> </w:t>
       </w:r>
     </w:p>
-    <w:tbl>
-      <w:tblPr>
-        <w:tblStyle w:val="GridTable1Light"/>
-        <w:tblW w:w="0" w:type="auto"/>
-        <w:tblLook w:val="04A0" w:firstRow="1" w:lastRow="0" w:firstColumn="1" w:lastColumn="0" w:noHBand="0" w:noVBand="1"/>
-      </w:tblPr>
-      <w:tblGrid>
-        <w:gridCol w:w="2245"/>
-        <w:gridCol w:w="7105"/>
-      </w:tblGrid>
-      <w:tr>
-        <w:trPr>
-          <w:cnfStyle w:val="100000000000" w:firstRow="1" w:lastRow="0" w:firstColumn="0" w:lastColumn="0" w:oddVBand="0" w:evenVBand="0" w:oddHBand="0" w:evenHBand="0" w:firstRowFirstColumn="0" w:firstRowLastColumn="0" w:lastRowFirstColumn="0" w:lastRowLastColumn="0"/>
-        </w:trPr>
-        <w:tc>
-          <w:tcPr>
-            <w:cnfStyle w:val="001000000000" w:firstRow="0" w:lastRow="0" w:firstColumn="1" w:lastColumn="0" w:oddVBand="0" w:evenVBand="0" w:oddHBand="0" w:evenHBand="0" w:firstRowFirstColumn="0" w:firstRowLastColumn="0" w:lastRowFirstColumn="0" w:lastRowLastColumn="0"/>
-            <w:tcW w:w="2245" w:type="dxa"/>
-          </w:tcPr>
-          <w:p>
-            <w:pPr>
-              <w:rPr>
-                <w:rFonts w:ascii="Times New Roman" w:hAnsi="Times New Roman" w:cs="Times New Roman"/>
-                <w:sz w:val="24"/>
-                <w:szCs w:val="24"/>
-              </w:rPr>
-            </w:pPr>
-            <w:r>
-              <w:rPr>
-                <w:rFonts w:ascii="Times New Roman" w:hAnsi="Times New Roman" w:cs="Times New Roman"/>
-                <w:sz w:val="24"/>
-                <w:szCs w:val="24"/>
-              </w:rPr>
-              <w:t>Use Case Name</w:t>
-            </w:r>
-          </w:p>
-        </w:tc>
-        <w:tc>
-          <w:tcPr>
-            <w:tcW w:w="7105" w:type="dxa"/>
-          </w:tcPr>
-          <w:p>
-            <w:pPr>
-              <w:cnfStyle w:val="100000000000" w:firstRow="1" w:lastRow="0" w:firstColumn="0" w:lastColumn="0" w:oddVBand="0" w:evenVBand="0" w:oddHBand="0" w:evenHBand="0" w:firstRowFirstColumn="0" w:firstRowLastColumn="0" w:lastRowFirstColumn="0" w:lastRowLastColumn="0"/>
-              <w:rPr>
-                <w:rFonts w:ascii="Times New Roman" w:hAnsi="Times New Roman" w:cs="Times New Roman"/>
-                <w:sz w:val="24"/>
-                <w:szCs w:val="24"/>
-              </w:rPr>
-            </w:pPr>
-            <w:r>
-              <w:rPr>
-                <w:rFonts w:ascii="Times New Roman" w:hAnsi="Times New Roman" w:cs="Times New Roman"/>
-                <w:sz w:val="24"/>
-                <w:szCs w:val="24"/>
-              </w:rPr>
-              <w:t>View occupancy map</w:t>
-            </w:r>
-          </w:p>
-        </w:tc>
-      </w:tr>
-      <w:tr>
-        <w:tc>
-          <w:tcPr>
-            <w:cnfStyle w:val="001000000000" w:firstRow="0" w:lastRow="0" w:firstColumn="1" w:lastColumn="0" w:oddVBand="0" w:evenVBand="0" w:oddHBand="0" w:evenHBand="0" w:firstRowFirstColumn="0" w:firstRowLastColumn="0" w:lastRowFirstColumn="0" w:lastRowLastColumn="0"/>
-            <w:tcW w:w="2245" w:type="dxa"/>
-          </w:tcPr>
-          <w:p>
-            <w:pPr>
-              <w:rPr>
-                <w:rFonts w:ascii="Times New Roman" w:hAnsi="Times New Roman" w:cs="Times New Roman"/>
-                <w:sz w:val="24"/>
-                <w:szCs w:val="24"/>
-              </w:rPr>
-            </w:pPr>
-            <w:r>
-              <w:rPr>
-                <w:rFonts w:ascii="Times New Roman" w:hAnsi="Times New Roman" w:cs="Times New Roman"/>
-                <w:sz w:val="24"/>
-                <w:szCs w:val="24"/>
-              </w:rPr>
-              <w:t>Participating Actors</w:t>
-            </w:r>
-          </w:p>
-        </w:tc>
-        <w:tc>
-          <w:tcPr>
-            <w:tcW w:w="7105" w:type="dxa"/>
-          </w:tcPr>
-          <w:p>
-            <w:pPr>
-              <w:cnfStyle w:val="000000000000" w:firstRow="0" w:lastRow="0" w:firstColumn="0" w:lastColumn="0" w:oddVBand="0" w:evenVBand="0" w:oddHBand="0" w:evenHBand="0" w:firstRowFirstColumn="0" w:firstRowLastColumn="0" w:lastRowFirstColumn="0" w:lastRowLastColumn="0"/>
-              <w:rPr>
-                <w:rFonts w:ascii="Times New Roman" w:hAnsi="Times New Roman" w:cs="Times New Roman"/>
-                <w:sz w:val="24"/>
-                <w:szCs w:val="24"/>
-              </w:rPr>
-            </w:pPr>
-            <w:r>
-              <w:rPr>
-                <w:rFonts w:ascii="Times New Roman" w:hAnsi="Times New Roman" w:cs="Times New Roman"/>
-                <w:sz w:val="24"/>
-                <w:szCs w:val="24"/>
-              </w:rPr>
-              <w:t>Administrators</w:t>
-            </w:r>
-          </w:p>
-        </w:tc>
-      </w:tr>
-      <w:tr>
-        <w:tc>
-          <w:tcPr>
-            <w:cnfStyle w:val="001000000000" w:firstRow="0" w:lastRow="0" w:firstColumn="1" w:lastColumn="0" w:oddVBand="0" w:evenVBand="0" w:oddHBand="0" w:evenHBand="0" w:firstRowFirstColumn="0" w:firstRowLastColumn="0" w:lastRowFirstColumn="0" w:lastRowLastColumn="0"/>
-            <w:tcW w:w="2245" w:type="dxa"/>
-          </w:tcPr>
-          <w:p>
-            <w:pPr>
-              <w:rPr>
-                <w:rFonts w:ascii="Times New Roman" w:hAnsi="Times New Roman" w:cs="Times New Roman"/>
-                <w:sz w:val="24"/>
-                <w:szCs w:val="24"/>
-              </w:rPr>
-            </w:pPr>
-            <w:r>
-              <w:rPr>
-                <w:rFonts w:ascii="Times New Roman" w:hAnsi="Times New Roman" w:cs="Times New Roman"/>
-                <w:sz w:val="24"/>
-                <w:szCs w:val="24"/>
-              </w:rPr>
-              <w:t>Flow of Events</w:t>
-            </w:r>
-          </w:p>
-        </w:tc>
-        <w:tc>
-          <w:tcPr>
-            <w:tcW w:w="7105" w:type="dxa"/>
-          </w:tcPr>
-          <w:p>
-            <w:pPr>
-              <w:pStyle w:val="ListParagraph"/>
-              <w:numPr>
-                <w:ilvl w:val="0"/>
-                <w:numId w:val="2"/>
-              </w:numPr>
-              <w:cnfStyle w:val="000000000000" w:firstRow="0" w:lastRow="0" w:firstColumn="0" w:lastColumn="0" w:oddVBand="0" w:evenVBand="0" w:oddHBand="0" w:evenHBand="0" w:firstRowFirstColumn="0" w:firstRowLastColumn="0" w:lastRowFirstColumn="0" w:lastRowLastColumn="0"/>
-              <w:rPr>
-                <w:rFonts w:ascii="Times New Roman" w:hAnsi="Times New Roman" w:cs="Times New Roman"/>
-                <w:sz w:val="24"/>
-                <w:szCs w:val="24"/>
-              </w:rPr>
-            </w:pPr>
-            <w:r>
-              <w:rPr>
-                <w:rFonts w:ascii="Times New Roman" w:hAnsi="Times New Roman" w:cs="Times New Roman"/>
-                <w:sz w:val="24"/>
-                <w:szCs w:val="24"/>
-              </w:rPr>
-              <w:t>Administrator accesses program</w:t>
-            </w:r>
-          </w:p>
-          <w:p>
-            <w:pPr>
-              <w:pStyle w:val="ListParagraph"/>
-              <w:numPr>
-                <w:ilvl w:val="0"/>
-                <w:numId w:val="2"/>
-              </w:numPr>
-              <w:cnfStyle w:val="000000000000" w:firstRow="0" w:lastRow="0" w:firstColumn="0" w:lastColumn="0" w:oddVBand="0" w:evenVBand="0" w:oddHBand="0" w:evenHBand="0" w:firstRowFirstColumn="0" w:firstRowLastColumn="0" w:lastRowFirstColumn="0" w:lastRowLastColumn="0"/>
-              <w:rPr>
-                <w:rFonts w:ascii="Times New Roman" w:hAnsi="Times New Roman" w:cs="Times New Roman"/>
-                <w:sz w:val="24"/>
-                <w:szCs w:val="24"/>
-              </w:rPr>
-            </w:pPr>
-            <w:r>
-              <w:rPr>
-                <w:rFonts w:ascii="Times New Roman" w:hAnsi="Times New Roman" w:cs="Times New Roman"/>
-                <w:sz w:val="24"/>
-                <w:szCs w:val="24"/>
-              </w:rPr>
-              <w:t>Select building from a drop down list</w:t>
-            </w:r>
-          </w:p>
-          <w:p>
-            <w:pPr>
-              <w:pStyle w:val="ListParagraph"/>
-              <w:numPr>
-                <w:ilvl w:val="0"/>
-                <w:numId w:val="2"/>
-              </w:numPr>
-              <w:cnfStyle w:val="000000000000" w:firstRow="0" w:lastRow="0" w:firstColumn="0" w:lastColumn="0" w:oddVBand="0" w:evenVBand="0" w:oddHBand="0" w:evenHBand="0" w:firstRowFirstColumn="0" w:firstRowLastColumn="0" w:lastRowFirstColumn="0" w:lastRowLastColumn="0"/>
-              <w:rPr>
-                <w:rFonts w:ascii="Times New Roman" w:hAnsi="Times New Roman" w:cs="Times New Roman"/>
-                <w:sz w:val="24"/>
-                <w:szCs w:val="24"/>
-              </w:rPr>
-            </w:pPr>
-            <w:r>
-              <w:rPr>
-                <w:rFonts w:ascii="Times New Roman" w:hAnsi="Times New Roman" w:cs="Times New Roman"/>
-                <w:sz w:val="24"/>
-                <w:szCs w:val="24"/>
-              </w:rPr>
-              <w:t>Select floor from another drop down list</w:t>
-            </w:r>
-          </w:p>
-          <w:p>
-            <w:pPr>
-              <w:pStyle w:val="ListParagraph"/>
-              <w:numPr>
-                <w:ilvl w:val="0"/>
-                <w:numId w:val="2"/>
-              </w:numPr>
-              <w:cnfStyle w:val="000000000000" w:firstRow="0" w:lastRow="0" w:firstColumn="0" w:lastColumn="0" w:oddVBand="0" w:evenVBand="0" w:oddHBand="0" w:evenHBand="0" w:firstRowFirstColumn="0" w:firstRowLastColumn="0" w:lastRowFirstColumn="0" w:lastRowLastColumn="0"/>
-              <w:rPr>
-                <w:rFonts w:ascii="Times New Roman" w:hAnsi="Times New Roman" w:cs="Times New Roman"/>
-                <w:sz w:val="24"/>
-                <w:szCs w:val="24"/>
-              </w:rPr>
-            </w:pPr>
-            <w:r>
-              <w:rPr>
-                <w:rFonts w:ascii="Times New Roman" w:hAnsi="Times New Roman" w:cs="Times New Roman"/>
-                <w:sz w:val="24"/>
-                <w:szCs w:val="24"/>
-              </w:rPr>
-              <w:t>Search for floor</w:t>
-            </w:r>
-          </w:p>
-          <w:p>
-            <w:pPr>
-              <w:pStyle w:val="ListParagraph"/>
-              <w:numPr>
-                <w:ilvl w:val="0"/>
-                <w:numId w:val="2"/>
-              </w:numPr>
-              <w:cnfStyle w:val="000000000000" w:firstRow="0" w:lastRow="0" w:firstColumn="0" w:lastColumn="0" w:oddVBand="0" w:evenVBand="0" w:oddHBand="0" w:evenHBand="0" w:firstRowFirstColumn="0" w:firstRowLastColumn="0" w:lastRowFirstColumn="0" w:lastRowLastColumn="0"/>
-              <w:rPr>
-                <w:rFonts w:ascii="Times New Roman" w:hAnsi="Times New Roman" w:cs="Times New Roman"/>
-                <w:sz w:val="24"/>
-                <w:szCs w:val="24"/>
-              </w:rPr>
-            </w:pPr>
-            <w:r>
-              <w:rPr>
-                <w:rFonts w:ascii="Times New Roman" w:hAnsi="Times New Roman" w:cs="Times New Roman"/>
-                <w:sz w:val="24"/>
-                <w:szCs w:val="24"/>
-              </w:rPr>
-              <w:t>System displays map</w:t>
-            </w:r>
-          </w:p>
-        </w:tc>
-      </w:tr>
-      <w:tr>
-        <w:tc>
-          <w:tcPr>
-            <w:cnfStyle w:val="001000000000" w:firstRow="0" w:lastRow="0" w:firstColumn="1" w:lastColumn="0" w:oddVBand="0" w:evenVBand="0" w:oddHBand="0" w:evenHBand="0" w:firstRowFirstColumn="0" w:firstRowLastColumn="0" w:lastRowFirstColumn="0" w:lastRowLastColumn="0"/>
-            <w:tcW w:w="2245" w:type="dxa"/>
-          </w:tcPr>
-          <w:p>
-            <w:pPr>
-              <w:rPr>
-                <w:rFonts w:ascii="Times New Roman" w:hAnsi="Times New Roman" w:cs="Times New Roman"/>
-                <w:sz w:val="24"/>
-                <w:szCs w:val="24"/>
-              </w:rPr>
-            </w:pPr>
-            <w:r>
-              <w:rPr>
-                <w:rFonts w:ascii="Times New Roman" w:hAnsi="Times New Roman" w:cs="Times New Roman"/>
-                <w:sz w:val="24"/>
-                <w:szCs w:val="24"/>
-              </w:rPr>
-              <w:t>Alternate Flows</w:t>
-            </w:r>
-          </w:p>
-        </w:tc>
-        <w:tc>
-          <w:tcPr>
-            <w:tcW w:w="7105" w:type="dxa"/>
-          </w:tcPr>
-          <w:p>
-            <w:pPr>
-              <w:cnfStyle w:val="000000000000" w:firstRow="0" w:lastRow="0" w:firstColumn="0" w:lastColumn="0" w:oddVBand="0" w:evenVBand="0" w:oddHBand="0" w:evenHBand="0" w:firstRowFirstColumn="0" w:firstRowLastColumn="0" w:lastRowFirstColumn="0" w:lastRowLastColumn="0"/>
-              <w:rPr>
-                <w:rFonts w:ascii="Times New Roman" w:hAnsi="Times New Roman" w:cs="Times New Roman"/>
-                <w:sz w:val="24"/>
-                <w:szCs w:val="24"/>
-              </w:rPr>
-            </w:pPr>
-            <w:r>
-              <w:rPr>
-                <w:rFonts w:ascii="Times New Roman" w:hAnsi="Times New Roman" w:cs="Times New Roman"/>
-                <w:sz w:val="24"/>
-                <w:szCs w:val="24"/>
-              </w:rPr>
-              <w:t>2a. Enter name of building through type</w:t>
-            </w:r>
-          </w:p>
-          <w:p>
-            <w:pPr>
-              <w:cnfStyle w:val="000000000000" w:firstRow="0" w:lastRow="0" w:firstColumn="0" w:lastColumn="0" w:oddVBand="0" w:evenVBand="0" w:oddHBand="0" w:evenHBand="0" w:firstRowFirstColumn="0" w:firstRowLastColumn="0" w:lastRowFirstColumn="0" w:lastRowLastColumn="0"/>
-              <w:rPr>
-                <w:rFonts w:ascii="Times New Roman" w:hAnsi="Times New Roman" w:cs="Times New Roman"/>
-                <w:sz w:val="24"/>
-                <w:szCs w:val="24"/>
-              </w:rPr>
-            </w:pPr>
-            <w:r>
-              <w:rPr>
-                <w:rFonts w:ascii="Times New Roman" w:hAnsi="Times New Roman" w:cs="Times New Roman"/>
-                <w:sz w:val="24"/>
-                <w:szCs w:val="24"/>
-              </w:rPr>
-              <w:t>3a. Enter floor through text</w:t>
-            </w:r>
-          </w:p>
-          <w:p>
-            <w:pPr>
-              <w:cnfStyle w:val="000000000000" w:firstRow="0" w:lastRow="0" w:firstColumn="0" w:lastColumn="0" w:oddVBand="0" w:evenVBand="0" w:oddHBand="0" w:evenHBand="0" w:firstRowFirstColumn="0" w:firstRowLastColumn="0" w:lastRowFirstColumn="0" w:lastRowLastColumn="0"/>
-              <w:rPr>
-                <w:rFonts w:ascii="Times New Roman" w:hAnsi="Times New Roman" w:cs="Times New Roman"/>
-                <w:sz w:val="24"/>
-                <w:szCs w:val="24"/>
-              </w:rPr>
-            </w:pPr>
-            <w:r>
-              <w:rPr>
-                <w:rFonts w:ascii="Times New Roman" w:hAnsi="Times New Roman" w:cs="Times New Roman"/>
-                <w:sz w:val="24"/>
-                <w:szCs w:val="24"/>
-              </w:rPr>
-              <w:t>5a. System displays an error message if floor terms not valid</w:t>
-            </w:r>
-          </w:p>
-          <w:p>
-            <w:pPr>
-              <w:cnfStyle w:val="000000000000" w:firstRow="0" w:lastRow="0" w:firstColumn="0" w:lastColumn="0" w:oddVBand="0" w:evenVBand="0" w:oddHBand="0" w:evenHBand="0" w:firstRowFirstColumn="0" w:firstRowLastColumn="0" w:lastRowFirstColumn="0" w:lastRowLastColumn="0"/>
-              <w:rPr>
-                <w:rFonts w:ascii="Times New Roman" w:hAnsi="Times New Roman" w:cs="Times New Roman"/>
-                <w:sz w:val="24"/>
-                <w:szCs w:val="24"/>
-              </w:rPr>
-            </w:pPr>
-            <w:r>
-              <w:rPr>
-                <w:rFonts w:ascii="Times New Roman" w:hAnsi="Times New Roman" w:cs="Times New Roman"/>
-                <w:sz w:val="24"/>
-                <w:szCs w:val="24"/>
-              </w:rPr>
-              <w:t>5b. Display search page again</w:t>
-            </w:r>
-          </w:p>
-        </w:tc>
-      </w:tr>
-      <w:tr>
-        <w:tc>
-          <w:tcPr>
-            <w:cnfStyle w:val="001000000000" w:firstRow="0" w:lastRow="0" w:firstColumn="1" w:lastColumn="0" w:oddVBand="0" w:evenVBand="0" w:oddHBand="0" w:evenHBand="0" w:firstRowFirstColumn="0" w:firstRowLastColumn="0" w:lastRowFirstColumn="0" w:lastRowLastColumn="0"/>
-            <w:tcW w:w="2245" w:type="dxa"/>
-          </w:tcPr>
-          <w:p>
-            <w:pPr>
-              <w:rPr>
-                <w:rFonts w:ascii="Times New Roman" w:hAnsi="Times New Roman" w:cs="Times New Roman"/>
-                <w:sz w:val="24"/>
-                <w:szCs w:val="24"/>
-              </w:rPr>
-            </w:pPr>
-            <w:r>
-              <w:rPr>
-                <w:rFonts w:ascii="Times New Roman" w:hAnsi="Times New Roman" w:cs="Times New Roman"/>
-                <w:sz w:val="24"/>
-                <w:szCs w:val="24"/>
-              </w:rPr>
-              <w:t>Entry Condition(s)</w:t>
-            </w:r>
-          </w:p>
-        </w:tc>
-        <w:tc>
-          <w:tcPr>
-            <w:tcW w:w="7105" w:type="dxa"/>
-          </w:tcPr>
-          <w:p>
-            <w:pPr>
-              <w:cnfStyle w:val="000000000000" w:firstRow="0" w:lastRow="0" w:firstColumn="0" w:lastColumn="0" w:oddVBand="0" w:evenVBand="0" w:oddHBand="0" w:evenHBand="0" w:firstRowFirstColumn="0" w:firstRowLastColumn="0" w:lastRowFirstColumn="0" w:lastRowLastColumn="0"/>
-              <w:rPr>
-                <w:rFonts w:ascii="Times New Roman" w:hAnsi="Times New Roman" w:cs="Times New Roman"/>
-                <w:sz w:val="24"/>
-                <w:szCs w:val="24"/>
-              </w:rPr>
-            </w:pPr>
-            <w:r>
-              <w:rPr>
-                <w:rFonts w:ascii="Times New Roman" w:hAnsi="Times New Roman" w:cs="Times New Roman"/>
-                <w:sz w:val="24"/>
-                <w:szCs w:val="24"/>
-              </w:rPr>
-              <w:t>Chosen floor plan is valid and the database has been updated with most recent information.</w:t>
-            </w:r>
-          </w:p>
-        </w:tc>
-      </w:tr>
-      <w:tr>
-        <w:tc>
-          <w:tcPr>
-            <w:cnfStyle w:val="001000000000" w:firstRow="0" w:lastRow="0" w:firstColumn="1" w:lastColumn="0" w:oddVBand="0" w:evenVBand="0" w:oddHBand="0" w:evenHBand="0" w:firstRowFirstColumn="0" w:firstRowLastColumn="0" w:lastRowFirstColumn="0" w:lastRowLastColumn="0"/>
-            <w:tcW w:w="2245" w:type="dxa"/>
-          </w:tcPr>
-          <w:p>
-            <w:pPr>
-              <w:rPr>
-                <w:rFonts w:ascii="Times New Roman" w:hAnsi="Times New Roman" w:cs="Times New Roman"/>
-                <w:sz w:val="24"/>
-                <w:szCs w:val="24"/>
-              </w:rPr>
-            </w:pPr>
-            <w:r>
-              <w:rPr>
-                <w:rFonts w:ascii="Times New Roman" w:hAnsi="Times New Roman" w:cs="Times New Roman"/>
-                <w:sz w:val="24"/>
-                <w:szCs w:val="24"/>
-              </w:rPr>
-              <w:t>Exit Condition(s)</w:t>
-            </w:r>
-          </w:p>
-        </w:tc>
-        <w:tc>
-          <w:tcPr>
-            <w:tcW w:w="7105" w:type="dxa"/>
-          </w:tcPr>
-          <w:p>
-            <w:pPr>
-              <w:cnfStyle w:val="000000000000" w:firstRow="0" w:lastRow="0" w:firstColumn="0" w:lastColumn="0" w:oddVBand="0" w:evenVBand="0" w:oddHBand="0" w:evenHBand="0" w:firstRowFirstColumn="0" w:firstRowLastColumn="0" w:lastRowFirstColumn="0" w:lastRowLastColumn="0"/>
-              <w:rPr>
-                <w:rFonts w:ascii="Times New Roman" w:hAnsi="Times New Roman" w:cs="Times New Roman"/>
-                <w:sz w:val="24"/>
-                <w:szCs w:val="24"/>
-              </w:rPr>
-            </w:pPr>
-            <w:r>
-              <w:rPr>
-                <w:rFonts w:ascii="Times New Roman" w:hAnsi="Times New Roman" w:cs="Times New Roman"/>
-                <w:sz w:val="24"/>
-                <w:szCs w:val="24"/>
-              </w:rPr>
-              <w:t>User exits the program.</w:t>
-            </w:r>
-          </w:p>
-        </w:tc>
-      </w:tr>
-      <w:tr>
-        <w:tc>
-          <w:tcPr>
-            <w:cnfStyle w:val="001000000000" w:firstRow="0" w:lastRow="0" w:firstColumn="1" w:lastColumn="0" w:oddVBand="0" w:evenVBand="0" w:oddHBand="0" w:evenHBand="0" w:firstRowFirstColumn="0" w:firstRowLastColumn="0" w:lastRowFirstColumn="0" w:lastRowLastColumn="0"/>
-            <w:tcW w:w="2245" w:type="dxa"/>
-          </w:tcPr>
-          <w:p>
-            <w:pPr>
-              <w:rPr>
-                <w:rFonts w:ascii="Times New Roman" w:hAnsi="Times New Roman" w:cs="Times New Roman"/>
-                <w:sz w:val="24"/>
-                <w:szCs w:val="24"/>
-              </w:rPr>
-            </w:pPr>
-            <w:r>
-              <w:rPr>
-                <w:rFonts w:ascii="Times New Roman" w:hAnsi="Times New Roman" w:cs="Times New Roman"/>
-                <w:sz w:val="24"/>
-                <w:szCs w:val="24"/>
-              </w:rPr>
-              <w:t>Special Requirements</w:t>
-            </w:r>
-          </w:p>
-        </w:tc>
-        <w:tc>
-          <w:tcPr>
-            <w:tcW w:w="7105" w:type="dxa"/>
-          </w:tcPr>
-          <w:p>
-            <w:pPr>
-              <w:cnfStyle w:val="000000000000" w:firstRow="0" w:lastRow="0" w:firstColumn="0" w:lastColumn="0" w:oddVBand="0" w:evenVBand="0" w:oddHBand="0" w:evenHBand="0" w:firstRowFirstColumn="0" w:firstRowLastColumn="0" w:lastRowFirstColumn="0" w:lastRowLastColumn="0"/>
-              <w:rPr>
-                <w:rFonts w:ascii="Times New Roman" w:hAnsi="Times New Roman" w:cs="Times New Roman"/>
-                <w:sz w:val="24"/>
-                <w:szCs w:val="24"/>
-              </w:rPr>
-            </w:pPr>
-            <w:r>
-              <w:rPr>
-                <w:rFonts w:ascii="Times New Roman" w:hAnsi="Times New Roman" w:cs="Times New Roman"/>
-                <w:sz w:val="24"/>
-                <w:szCs w:val="24"/>
-              </w:rPr>
-              <w:t>N/A</w:t>
-            </w:r>
-          </w:p>
-        </w:tc>
-      </w:tr>
-    </w:tbl>
-    <w:p>
-      <w:pPr>
-        <w:rPr>
-          <w:rFonts w:ascii="Times New Roman" w:hAnsi="Times New Roman" w:cs="Times New Roman"/>
-          <w:sz w:val="24"/>
-          <w:szCs w:val="24"/>
-        </w:rPr>
-      </w:pPr>
-    </w:p>
-    <w:tbl>
-      <w:tblPr>
-        <w:tblStyle w:val="GridTable1Light"/>
-        <w:tblW w:w="0" w:type="auto"/>
-        <w:tblLook w:val="04A0" w:firstRow="1" w:lastRow="0" w:firstColumn="1" w:lastColumn="0" w:noHBand="0" w:noVBand="1"/>
-      </w:tblPr>
-      <w:tblGrid>
-        <w:gridCol w:w="2245"/>
-        <w:gridCol w:w="7105"/>
-      </w:tblGrid>
-      <w:tr>
-        <w:trPr>
-          <w:cnfStyle w:val="100000000000" w:firstRow="1" w:lastRow="0" w:firstColumn="0" w:lastColumn="0" w:oddVBand="0" w:evenVBand="0" w:oddHBand="0" w:evenHBand="0" w:firstRowFirstColumn="0" w:firstRowLastColumn="0" w:lastRowFirstColumn="0" w:lastRowLastColumn="0"/>
-        </w:trPr>
-        <w:tc>
-          <w:tcPr>
-            <w:cnfStyle w:val="001000000000" w:firstRow="0" w:lastRow="0" w:firstColumn="1" w:lastColumn="0" w:oddVBand="0" w:evenVBand="0" w:oddHBand="0" w:evenHBand="0" w:firstRowFirstColumn="0" w:firstRowLastColumn="0" w:lastRowFirstColumn="0" w:lastRowLastColumn="0"/>
-            <w:tcW w:w="2245" w:type="dxa"/>
-          </w:tcPr>
-          <w:p>
-            <w:pPr>
-              <w:rPr>
-                <w:rFonts w:ascii="Times New Roman" w:hAnsi="Times New Roman" w:cs="Times New Roman"/>
-                <w:sz w:val="24"/>
-                <w:szCs w:val="24"/>
-              </w:rPr>
-            </w:pPr>
-            <w:r>
-              <w:rPr>
-                <w:rFonts w:ascii="Times New Roman" w:hAnsi="Times New Roman" w:cs="Times New Roman"/>
-                <w:sz w:val="24"/>
-                <w:szCs w:val="24"/>
-              </w:rPr>
-              <w:t>Use Case Name</w:t>
-            </w:r>
-          </w:p>
-        </w:tc>
-        <w:tc>
-          <w:tcPr>
-            <w:tcW w:w="7105" w:type="dxa"/>
-          </w:tcPr>
-          <w:p>
-            <w:pPr>
-              <w:cnfStyle w:val="100000000000" w:firstRow="1" w:lastRow="0" w:firstColumn="0" w:lastColumn="0" w:oddVBand="0" w:evenVBand="0" w:oddHBand="0" w:evenHBand="0" w:firstRowFirstColumn="0" w:firstRowLastColumn="0" w:lastRowFirstColumn="0" w:lastRowLastColumn="0"/>
-              <w:rPr>
-                <w:rFonts w:ascii="Times New Roman" w:hAnsi="Times New Roman" w:cs="Times New Roman"/>
-                <w:sz w:val="24"/>
-                <w:szCs w:val="24"/>
-              </w:rPr>
-            </w:pPr>
-            <w:r>
-              <w:rPr>
-                <w:rFonts w:ascii="Times New Roman" w:hAnsi="Times New Roman" w:cs="Times New Roman"/>
-                <w:sz w:val="24"/>
-                <w:szCs w:val="24"/>
-              </w:rPr>
-              <w:t>Store hard copy files into database</w:t>
-            </w:r>
-          </w:p>
-        </w:tc>
-      </w:tr>
-      <w:tr>
-        <w:tc>
-          <w:tcPr>
-            <w:cnfStyle w:val="001000000000" w:firstRow="0" w:lastRow="0" w:firstColumn="1" w:lastColumn="0" w:oddVBand="0" w:evenVBand="0" w:oddHBand="0" w:evenHBand="0" w:firstRowFirstColumn="0" w:firstRowLastColumn="0" w:lastRowFirstColumn="0" w:lastRowLastColumn="0"/>
-            <w:tcW w:w="2245" w:type="dxa"/>
-          </w:tcPr>
-          <w:p>
-            <w:pPr>
-              <w:rPr>
-                <w:rFonts w:ascii="Times New Roman" w:hAnsi="Times New Roman" w:cs="Times New Roman"/>
-                <w:sz w:val="24"/>
-                <w:szCs w:val="24"/>
-              </w:rPr>
-            </w:pPr>
-            <w:r>
-              <w:rPr>
-                <w:rFonts w:ascii="Times New Roman" w:hAnsi="Times New Roman" w:cs="Times New Roman"/>
-                <w:sz w:val="24"/>
-                <w:szCs w:val="24"/>
-              </w:rPr>
-              <w:t>Participating Actors</w:t>
-            </w:r>
-          </w:p>
-        </w:tc>
-        <w:tc>
-          <w:tcPr>
-            <w:tcW w:w="7105" w:type="dxa"/>
-          </w:tcPr>
-          <w:p>
-            <w:pPr>
-              <w:cnfStyle w:val="000000000000" w:firstRow="0" w:lastRow="0" w:firstColumn="0" w:lastColumn="0" w:oddVBand="0" w:evenVBand="0" w:oddHBand="0" w:evenHBand="0" w:firstRowFirstColumn="0" w:firstRowLastColumn="0" w:lastRowFirstColumn="0" w:lastRowLastColumn="0"/>
-              <w:rPr>
-                <w:rFonts w:ascii="Times New Roman" w:hAnsi="Times New Roman" w:cs="Times New Roman"/>
-                <w:sz w:val="24"/>
-                <w:szCs w:val="24"/>
-              </w:rPr>
-            </w:pPr>
-            <w:r>
-              <w:rPr>
-                <w:rFonts w:ascii="Times New Roman" w:hAnsi="Times New Roman" w:cs="Times New Roman"/>
-                <w:sz w:val="24"/>
-                <w:szCs w:val="24"/>
-              </w:rPr>
-              <w:t>Administrators</w:t>
-            </w:r>
-          </w:p>
-        </w:tc>
-      </w:tr>
-      <w:tr>
-        <w:tc>
-          <w:tcPr>
-            <w:cnfStyle w:val="001000000000" w:firstRow="0" w:lastRow="0" w:firstColumn="1" w:lastColumn="0" w:oddVBand="0" w:evenVBand="0" w:oddHBand="0" w:evenHBand="0" w:firstRowFirstColumn="0" w:firstRowLastColumn="0" w:lastRowFirstColumn="0" w:lastRowLastColumn="0"/>
-            <w:tcW w:w="2245" w:type="dxa"/>
-          </w:tcPr>
-          <w:p>
-            <w:pPr>
-              <w:rPr>
-                <w:rFonts w:ascii="Times New Roman" w:hAnsi="Times New Roman" w:cs="Times New Roman"/>
-                <w:sz w:val="24"/>
-                <w:szCs w:val="24"/>
-              </w:rPr>
-            </w:pPr>
-            <w:r>
-              <w:rPr>
-                <w:rFonts w:ascii="Times New Roman" w:hAnsi="Times New Roman" w:cs="Times New Roman"/>
-                <w:sz w:val="24"/>
-                <w:szCs w:val="24"/>
-              </w:rPr>
-              <w:t>Flow of Events</w:t>
-            </w:r>
-          </w:p>
-        </w:tc>
-        <w:tc>
-          <w:tcPr>
-            <w:tcW w:w="7105" w:type="dxa"/>
-          </w:tcPr>
-          <w:p>
-            <w:pPr>
-              <w:pStyle w:val="ListParagraph"/>
-              <w:numPr>
-                <w:ilvl w:val="0"/>
-                <w:numId w:val="3"/>
-              </w:numPr>
-              <w:cnfStyle w:val="000000000000" w:firstRow="0" w:lastRow="0" w:firstColumn="0" w:lastColumn="0" w:oddVBand="0" w:evenVBand="0" w:oddHBand="0" w:evenHBand="0" w:firstRowFirstColumn="0" w:firstRowLastColumn="0" w:lastRowFirstColumn="0" w:lastRowLastColumn="0"/>
-              <w:rPr>
-                <w:rFonts w:ascii="Times New Roman" w:hAnsi="Times New Roman" w:cs="Times New Roman"/>
-                <w:sz w:val="24"/>
-                <w:szCs w:val="24"/>
-              </w:rPr>
-            </w:pPr>
-            <w:r>
-              <w:rPr>
-                <w:rFonts w:ascii="Times New Roman" w:hAnsi="Times New Roman" w:cs="Times New Roman"/>
-                <w:sz w:val="24"/>
-                <w:szCs w:val="24"/>
-              </w:rPr>
-              <w:t>Administrator opens program</w:t>
-            </w:r>
-          </w:p>
-          <w:p>
-            <w:pPr>
-              <w:pStyle w:val="ListParagraph"/>
-              <w:numPr>
-                <w:ilvl w:val="0"/>
-                <w:numId w:val="3"/>
-              </w:numPr>
-              <w:cnfStyle w:val="000000000000" w:firstRow="0" w:lastRow="0" w:firstColumn="0" w:lastColumn="0" w:oddVBand="0" w:evenVBand="0" w:oddHBand="0" w:evenHBand="0" w:firstRowFirstColumn="0" w:firstRowLastColumn="0" w:lastRowFirstColumn="0" w:lastRowLastColumn="0"/>
-              <w:rPr>
-                <w:rFonts w:ascii="Times New Roman" w:hAnsi="Times New Roman" w:cs="Times New Roman"/>
-                <w:sz w:val="24"/>
-                <w:szCs w:val="24"/>
-              </w:rPr>
-            </w:pPr>
-            <w:r>
-              <w:rPr>
-                <w:rFonts w:ascii="Times New Roman" w:hAnsi="Times New Roman" w:cs="Times New Roman"/>
-                <w:sz w:val="24"/>
-                <w:szCs w:val="24"/>
-              </w:rPr>
-              <w:t>System displays options</w:t>
-            </w:r>
-          </w:p>
-          <w:p>
-            <w:pPr>
-              <w:pStyle w:val="ListParagraph"/>
-              <w:numPr>
-                <w:ilvl w:val="0"/>
-                <w:numId w:val="3"/>
-              </w:numPr>
-              <w:cnfStyle w:val="000000000000" w:firstRow="0" w:lastRow="0" w:firstColumn="0" w:lastColumn="0" w:oddVBand="0" w:evenVBand="0" w:oddHBand="0" w:evenHBand="0" w:firstRowFirstColumn="0" w:firstRowLastColumn="0" w:lastRowFirstColumn="0" w:lastRowLastColumn="0"/>
-              <w:rPr>
-                <w:rFonts w:ascii="Times New Roman" w:hAnsi="Times New Roman" w:cs="Times New Roman"/>
-                <w:sz w:val="24"/>
-                <w:szCs w:val="24"/>
-              </w:rPr>
-            </w:pPr>
-            <w:r>
-              <w:rPr>
-                <w:rFonts w:ascii="Times New Roman" w:hAnsi="Times New Roman" w:cs="Times New Roman"/>
-                <w:sz w:val="24"/>
-                <w:szCs w:val="24"/>
-              </w:rPr>
-              <w:t>Administrator selects option to add physical to database</w:t>
-            </w:r>
-          </w:p>
-          <w:p>
-            <w:pPr>
-              <w:pStyle w:val="ListParagraph"/>
-              <w:numPr>
-                <w:ilvl w:val="0"/>
-                <w:numId w:val="3"/>
-              </w:numPr>
-              <w:cnfStyle w:val="000000000000" w:firstRow="0" w:lastRow="0" w:firstColumn="0" w:lastColumn="0" w:oddVBand="0" w:evenVBand="0" w:oddHBand="0" w:evenHBand="0" w:firstRowFirstColumn="0" w:firstRowLastColumn="0" w:lastRowFirstColumn="0" w:lastRowLastColumn="0"/>
-              <w:rPr>
-                <w:rFonts w:ascii="Times New Roman" w:hAnsi="Times New Roman" w:cs="Times New Roman"/>
-                <w:sz w:val="24"/>
-                <w:szCs w:val="24"/>
-              </w:rPr>
-            </w:pPr>
-            <w:r>
-              <w:rPr>
-                <w:rFonts w:ascii="Times New Roman" w:hAnsi="Times New Roman" w:cs="Times New Roman"/>
-                <w:sz w:val="24"/>
-                <w:szCs w:val="24"/>
-              </w:rPr>
-              <w:t>System waits for file to be scanned</w:t>
-            </w:r>
-          </w:p>
-          <w:p>
-            <w:pPr>
-              <w:pStyle w:val="ListParagraph"/>
-              <w:numPr>
-                <w:ilvl w:val="0"/>
-                <w:numId w:val="3"/>
-              </w:numPr>
-              <w:cnfStyle w:val="000000000000" w:firstRow="0" w:lastRow="0" w:firstColumn="0" w:lastColumn="0" w:oddVBand="0" w:evenVBand="0" w:oddHBand="0" w:evenHBand="0" w:firstRowFirstColumn="0" w:firstRowLastColumn="0" w:lastRowFirstColumn="0" w:lastRowLastColumn="0"/>
-              <w:rPr>
-                <w:rFonts w:ascii="Times New Roman" w:hAnsi="Times New Roman" w:cs="Times New Roman"/>
-                <w:sz w:val="24"/>
-                <w:szCs w:val="24"/>
-              </w:rPr>
-            </w:pPr>
-            <w:r>
-              <w:rPr>
-                <w:rFonts w:ascii="Times New Roman" w:hAnsi="Times New Roman" w:cs="Times New Roman"/>
-                <w:sz w:val="24"/>
-                <w:szCs w:val="24"/>
-              </w:rPr>
-              <w:t>Admin scans file into the program</w:t>
-            </w:r>
-          </w:p>
-          <w:p>
-            <w:pPr>
-              <w:pStyle w:val="ListParagraph"/>
-              <w:numPr>
-                <w:ilvl w:val="0"/>
-                <w:numId w:val="3"/>
-              </w:numPr>
-              <w:cnfStyle w:val="000000000000" w:firstRow="0" w:lastRow="0" w:firstColumn="0" w:lastColumn="0" w:oddVBand="0" w:evenVBand="0" w:oddHBand="0" w:evenHBand="0" w:firstRowFirstColumn="0" w:firstRowLastColumn="0" w:lastRowFirstColumn="0" w:lastRowLastColumn="0"/>
-              <w:rPr>
-                <w:rFonts w:ascii="Times New Roman" w:hAnsi="Times New Roman" w:cs="Times New Roman"/>
-                <w:sz w:val="24"/>
-                <w:szCs w:val="24"/>
-              </w:rPr>
-            </w:pPr>
-            <w:r>
-              <w:rPr>
-                <w:rFonts w:ascii="Times New Roman" w:hAnsi="Times New Roman" w:cs="Times New Roman"/>
-                <w:sz w:val="24"/>
-                <w:szCs w:val="24"/>
-              </w:rPr>
-              <w:t>Program converts file into electronic format</w:t>
-            </w:r>
-          </w:p>
-          <w:p>
-            <w:pPr>
-              <w:pStyle w:val="ListParagraph"/>
-              <w:numPr>
-                <w:ilvl w:val="0"/>
-                <w:numId w:val="3"/>
-              </w:numPr>
-              <w:cnfStyle w:val="000000000000" w:firstRow="0" w:lastRow="0" w:firstColumn="0" w:lastColumn="0" w:oddVBand="0" w:evenVBand="0" w:oddHBand="0" w:evenHBand="0" w:firstRowFirstColumn="0" w:firstRowLastColumn="0" w:lastRowFirstColumn="0" w:lastRowLastColumn="0"/>
-              <w:rPr>
-                <w:rFonts w:ascii="Times New Roman" w:hAnsi="Times New Roman" w:cs="Times New Roman"/>
-                <w:sz w:val="24"/>
-                <w:szCs w:val="24"/>
-              </w:rPr>
-            </w:pPr>
-            <w:r>
-              <w:rPr>
-                <w:rFonts w:ascii="Times New Roman" w:hAnsi="Times New Roman" w:cs="Times New Roman"/>
-                <w:sz w:val="24"/>
-                <w:szCs w:val="24"/>
-              </w:rPr>
-              <w:t>Admin names file</w:t>
-            </w:r>
-          </w:p>
-          <w:p>
-            <w:pPr>
-              <w:pStyle w:val="ListParagraph"/>
-              <w:numPr>
-                <w:ilvl w:val="0"/>
-                <w:numId w:val="3"/>
-              </w:numPr>
-              <w:cnfStyle w:val="000000000000" w:firstRow="0" w:lastRow="0" w:firstColumn="0" w:lastColumn="0" w:oddVBand="0" w:evenVBand="0" w:oddHBand="0" w:evenHBand="0" w:firstRowFirstColumn="0" w:firstRowLastColumn="0" w:lastRowFirstColumn="0" w:lastRowLastColumn="0"/>
-              <w:rPr>
-                <w:rFonts w:ascii="Times New Roman" w:hAnsi="Times New Roman" w:cs="Times New Roman"/>
-                <w:sz w:val="24"/>
-                <w:szCs w:val="24"/>
-              </w:rPr>
-            </w:pPr>
-            <w:r>
-              <w:rPr>
-                <w:rFonts w:ascii="Times New Roman" w:hAnsi="Times New Roman" w:cs="Times New Roman"/>
-                <w:sz w:val="24"/>
-                <w:szCs w:val="24"/>
-              </w:rPr>
-              <w:t>File is uploaded to database and categorized</w:t>
-            </w:r>
-          </w:p>
-        </w:tc>
-      </w:tr>
-      <w:tr>
-        <w:tc>
-          <w:tcPr>
-            <w:cnfStyle w:val="001000000000" w:firstRow="0" w:lastRow="0" w:firstColumn="1" w:lastColumn="0" w:oddVBand="0" w:evenVBand="0" w:oddHBand="0" w:evenHBand="0" w:firstRowFirstColumn="0" w:firstRowLastColumn="0" w:lastRowFirstColumn="0" w:lastRowLastColumn="0"/>
-            <w:tcW w:w="2245" w:type="dxa"/>
-          </w:tcPr>
-          <w:p>
-            <w:pPr>
-              <w:rPr>
-                <w:rFonts w:ascii="Times New Roman" w:hAnsi="Times New Roman" w:cs="Times New Roman"/>
-                <w:sz w:val="24"/>
-                <w:szCs w:val="24"/>
-              </w:rPr>
-            </w:pPr>
-            <w:r>
-              <w:rPr>
-                <w:rFonts w:ascii="Times New Roman" w:hAnsi="Times New Roman" w:cs="Times New Roman"/>
-                <w:sz w:val="24"/>
-                <w:szCs w:val="24"/>
-              </w:rPr>
-              <w:t>Alternate Flows</w:t>
-            </w:r>
-          </w:p>
-        </w:tc>
-        <w:tc>
-          <w:tcPr>
-            <w:tcW w:w="7105" w:type="dxa"/>
-          </w:tcPr>
-          <w:p>
-            <w:pPr>
-              <w:cnfStyle w:val="000000000000" w:firstRow="0" w:lastRow="0" w:firstColumn="0" w:lastColumn="0" w:oddVBand="0" w:evenVBand="0" w:oddHBand="0" w:evenHBand="0" w:firstRowFirstColumn="0" w:firstRowLastColumn="0" w:lastRowFirstColumn="0" w:lastRowLastColumn="0"/>
-              <w:rPr>
-                <w:rFonts w:ascii="Times New Roman" w:hAnsi="Times New Roman" w:cs="Times New Roman"/>
-                <w:sz w:val="24"/>
-                <w:szCs w:val="24"/>
-              </w:rPr>
-            </w:pPr>
-            <w:r>
-              <w:rPr>
-                <w:rFonts w:ascii="Times New Roman" w:hAnsi="Times New Roman" w:cs="Times New Roman"/>
-                <w:sz w:val="24"/>
-                <w:szCs w:val="24"/>
-              </w:rPr>
-              <w:t>N/A</w:t>
-            </w:r>
-          </w:p>
-        </w:tc>
-      </w:tr>
-      <w:tr>
-        <w:tc>
-          <w:tcPr>
-            <w:cnfStyle w:val="001000000000" w:firstRow="0" w:lastRow="0" w:firstColumn="1" w:lastColumn="0" w:oddVBand="0" w:evenVBand="0" w:oddHBand="0" w:evenHBand="0" w:firstRowFirstColumn="0" w:firstRowLastColumn="0" w:lastRowFirstColumn="0" w:lastRowLastColumn="0"/>
-            <w:tcW w:w="2245" w:type="dxa"/>
-          </w:tcPr>
-          <w:p>
-            <w:pPr>
-              <w:rPr>
-                <w:rFonts w:ascii="Times New Roman" w:hAnsi="Times New Roman" w:cs="Times New Roman"/>
-                <w:sz w:val="24"/>
-                <w:szCs w:val="24"/>
-              </w:rPr>
-            </w:pPr>
-            <w:r>
-              <w:rPr>
-                <w:rFonts w:ascii="Times New Roman" w:hAnsi="Times New Roman" w:cs="Times New Roman"/>
-                <w:sz w:val="24"/>
-                <w:szCs w:val="24"/>
-              </w:rPr>
-              <w:t>Entry Condition(s)</w:t>
-            </w:r>
-          </w:p>
-        </w:tc>
-        <w:tc>
-          <w:tcPr>
-            <w:tcW w:w="7105" w:type="dxa"/>
-          </w:tcPr>
-          <w:p>
-            <w:pPr>
-              <w:cnfStyle w:val="000000000000" w:firstRow="0" w:lastRow="0" w:firstColumn="0" w:lastColumn="0" w:oddVBand="0" w:evenVBand="0" w:oddHBand="0" w:evenHBand="0" w:firstRowFirstColumn="0" w:firstRowLastColumn="0" w:lastRowFirstColumn="0" w:lastRowLastColumn="0"/>
-              <w:rPr>
-                <w:rFonts w:ascii="Times New Roman" w:hAnsi="Times New Roman" w:cs="Times New Roman"/>
-                <w:sz w:val="24"/>
-                <w:szCs w:val="24"/>
-              </w:rPr>
-            </w:pPr>
-            <w:r>
-              <w:rPr>
-                <w:rFonts w:ascii="Times New Roman" w:hAnsi="Times New Roman" w:cs="Times New Roman"/>
-                <w:sz w:val="24"/>
-                <w:szCs w:val="24"/>
-              </w:rPr>
-              <w:t>Physical file is correctly formatted and filled out</w:t>
-            </w:r>
-          </w:p>
-        </w:tc>
-      </w:tr>
-      <w:tr>
-        <w:tc>
-          <w:tcPr>
-            <w:cnfStyle w:val="001000000000" w:firstRow="0" w:lastRow="0" w:firstColumn="1" w:lastColumn="0" w:oddVBand="0" w:evenVBand="0" w:oddHBand="0" w:evenHBand="0" w:firstRowFirstColumn="0" w:firstRowLastColumn="0" w:lastRowFirstColumn="0" w:lastRowLastColumn="0"/>
-            <w:tcW w:w="2245" w:type="dxa"/>
-          </w:tcPr>
-          <w:p>
-            <w:pPr>
-              <w:rPr>
-                <w:rFonts w:ascii="Times New Roman" w:hAnsi="Times New Roman" w:cs="Times New Roman"/>
-                <w:sz w:val="24"/>
-                <w:szCs w:val="24"/>
-              </w:rPr>
-            </w:pPr>
-            <w:r>
-              <w:rPr>
-                <w:rFonts w:ascii="Times New Roman" w:hAnsi="Times New Roman" w:cs="Times New Roman"/>
-                <w:sz w:val="24"/>
-                <w:szCs w:val="24"/>
-              </w:rPr>
-              <w:lastRenderedPageBreak/>
-              <w:t>Exit Condition(s)</w:t>
-            </w:r>
-          </w:p>
-        </w:tc>
-        <w:tc>
-          <w:tcPr>
-            <w:tcW w:w="7105" w:type="dxa"/>
-          </w:tcPr>
-          <w:p>
-            <w:pPr>
-              <w:cnfStyle w:val="000000000000" w:firstRow="0" w:lastRow="0" w:firstColumn="0" w:lastColumn="0" w:oddVBand="0" w:evenVBand="0" w:oddHBand="0" w:evenHBand="0" w:firstRowFirstColumn="0" w:firstRowLastColumn="0" w:lastRowFirstColumn="0" w:lastRowLastColumn="0"/>
-              <w:rPr>
-                <w:rFonts w:ascii="Times New Roman" w:hAnsi="Times New Roman" w:cs="Times New Roman"/>
-                <w:sz w:val="24"/>
-                <w:szCs w:val="24"/>
-              </w:rPr>
-            </w:pPr>
-            <w:r>
-              <w:rPr>
-                <w:rFonts w:ascii="Times New Roman" w:hAnsi="Times New Roman" w:cs="Times New Roman"/>
-                <w:sz w:val="24"/>
-                <w:szCs w:val="24"/>
-              </w:rPr>
-              <w:t xml:space="preserve">A file is successfully entered or the process is cancelled </w:t>
-            </w:r>
-          </w:p>
-        </w:tc>
-      </w:tr>
-      <w:tr>
-        <w:tc>
-          <w:tcPr>
-            <w:cnfStyle w:val="001000000000" w:firstRow="0" w:lastRow="0" w:firstColumn="1" w:lastColumn="0" w:oddVBand="0" w:evenVBand="0" w:oddHBand="0" w:evenHBand="0" w:firstRowFirstColumn="0" w:firstRowLastColumn="0" w:lastRowFirstColumn="0" w:lastRowLastColumn="0"/>
-            <w:tcW w:w="2245" w:type="dxa"/>
-          </w:tcPr>
-          <w:p>
-            <w:pPr>
-              <w:rPr>
-                <w:rFonts w:ascii="Times New Roman" w:hAnsi="Times New Roman" w:cs="Times New Roman"/>
-                <w:sz w:val="24"/>
-                <w:szCs w:val="24"/>
-              </w:rPr>
-            </w:pPr>
-            <w:r>
-              <w:rPr>
-                <w:rFonts w:ascii="Times New Roman" w:hAnsi="Times New Roman" w:cs="Times New Roman"/>
-                <w:sz w:val="24"/>
-                <w:szCs w:val="24"/>
-              </w:rPr>
-              <w:t>Special Requirements</w:t>
-            </w:r>
-          </w:p>
-        </w:tc>
-        <w:tc>
-          <w:tcPr>
-            <w:tcW w:w="7105" w:type="dxa"/>
-          </w:tcPr>
-          <w:p>
-            <w:pPr>
-              <w:cnfStyle w:val="000000000000" w:firstRow="0" w:lastRow="0" w:firstColumn="0" w:lastColumn="0" w:oddVBand="0" w:evenVBand="0" w:oddHBand="0" w:evenHBand="0" w:firstRowFirstColumn="0" w:firstRowLastColumn="0" w:lastRowFirstColumn="0" w:lastRowLastColumn="0"/>
-              <w:rPr>
-                <w:rFonts w:ascii="Times New Roman" w:hAnsi="Times New Roman" w:cs="Times New Roman"/>
-                <w:sz w:val="24"/>
-                <w:szCs w:val="24"/>
-              </w:rPr>
-            </w:pPr>
-            <w:r>
-              <w:rPr>
-                <w:rFonts w:ascii="Times New Roman" w:hAnsi="Times New Roman" w:cs="Times New Roman"/>
-                <w:sz w:val="24"/>
-                <w:szCs w:val="24"/>
-              </w:rPr>
-              <w:t>Requires a scanner</w:t>
-            </w:r>
-          </w:p>
-        </w:tc>
-      </w:tr>
-    </w:tbl>
     <w:p>
       <w:pPr>
         <w:rPr>
@@ -3828,6 +4306,7 @@
           <w:sz w:val="24"/>
           <w:szCs w:val="24"/>
         </w:rPr>
+        <w:lastRenderedPageBreak/>
         <w:t>NON-FUNCTIONAL REQUIREMENTS</w:t>
       </w:r>
     </w:p>
@@ -3864,50 +4343,71 @@
           <w:sz w:val="24"/>
           <w:szCs w:val="24"/>
         </w:rPr>
-        <w:t>The execution speed, reliability and accessibility of the system are described here.</w:t>
-      </w:r>
-    </w:p>
-    <w:p>
-      <w:pPr>
-        <w:rPr>
-          <w:rFonts w:ascii="Times New Roman" w:hAnsi="Times New Roman" w:cs="Times New Roman"/>
-          <w:sz w:val="24"/>
-          <w:szCs w:val="24"/>
-        </w:rPr>
-      </w:pPr>
-    </w:p>
-    <w:p>
-      <w:pPr>
-        <w:rPr>
-          <w:rFonts w:ascii="Times New Roman" w:hAnsi="Times New Roman" w:cs="Times New Roman"/>
-          <w:sz w:val="24"/>
-          <w:szCs w:val="24"/>
-        </w:rPr>
-      </w:pPr>
-      <w:r>
-        <w:rPr>
-          <w:rFonts w:ascii="Times New Roman" w:hAnsi="Times New Roman" w:cs="Times New Roman"/>
-          <w:sz w:val="24"/>
-          <w:szCs w:val="24"/>
-        </w:rPr>
-        <w:t>The room-change system should be available to all current residents on campus during weekdays and weekends. Downtime for site maintenance shall not exceed 24 hours.</w:t>
-      </w:r>
-    </w:p>
-    <w:p>
-      <w:pPr>
-        <w:rPr>
-          <w:rFonts w:ascii="Times New Roman" w:hAnsi="Times New Roman" w:cs="Times New Roman"/>
-          <w:sz w:val="24"/>
-          <w:szCs w:val="24"/>
-        </w:rPr>
-      </w:pPr>
-      <w:r>
-        <w:rPr>
-          <w:rFonts w:ascii="Times New Roman" w:hAnsi="Times New Roman" w:cs="Times New Roman"/>
-          <w:sz w:val="24"/>
-          <w:szCs w:val="24"/>
-        </w:rPr>
-        <w:t>The system should be easy to use by residents and should be organized in such a way that user errors are minimized.</w:t>
+        <w:t>The</w:t>
+      </w:r>
+      <w:r>
+        <w:rPr>
+          <w:rFonts w:ascii="Times New Roman" w:hAnsi="Times New Roman" w:cs="Times New Roman"/>
+          <w:sz w:val="24"/>
+          <w:szCs w:val="24"/>
+        </w:rPr>
+        <w:t xml:space="preserve"> requirements </w:t>
+      </w:r>
+      <w:r>
+        <w:rPr>
+          <w:rFonts w:ascii="Times New Roman" w:hAnsi="Times New Roman" w:cs="Times New Roman"/>
+          <w:sz w:val="24"/>
+          <w:szCs w:val="24"/>
+        </w:rPr>
+        <w:t xml:space="preserve">include </w:t>
+      </w:r>
+      <w:r>
+        <w:rPr>
+          <w:rFonts w:ascii="Times New Roman" w:hAnsi="Times New Roman" w:cs="Times New Roman"/>
+          <w:sz w:val="24"/>
+          <w:szCs w:val="24"/>
+        </w:rPr>
+        <w:t>execution</w:t>
+      </w:r>
+      <w:r>
+        <w:rPr>
+          <w:rFonts w:ascii="Times New Roman" w:hAnsi="Times New Roman" w:cs="Times New Roman"/>
+          <w:sz w:val="24"/>
+          <w:szCs w:val="24"/>
+        </w:rPr>
+        <w:t xml:space="preserve"> speed, reliability and accessibility of the</w:t>
+      </w:r>
+      <w:r>
+        <w:rPr>
+          <w:rFonts w:ascii="Times New Roman" w:hAnsi="Times New Roman" w:cs="Times New Roman"/>
+          <w:sz w:val="24"/>
+          <w:szCs w:val="24"/>
+        </w:rPr>
+        <w:t xml:space="preserve"> system </w:t>
+      </w:r>
+      <w:r>
+        <w:rPr>
+          <w:rFonts w:ascii="Times New Roman" w:hAnsi="Times New Roman" w:cs="Times New Roman"/>
+          <w:sz w:val="24"/>
+          <w:szCs w:val="24"/>
+        </w:rPr>
+        <w:t xml:space="preserve">.The room-change system should be available to all current residents on campus during weekdays and weekends. Downtime for site maintenance shall not exceed 24 </w:t>
+      </w:r>
+      <w:r>
+        <w:rPr>
+          <w:rFonts w:ascii="Times New Roman" w:hAnsi="Times New Roman" w:cs="Times New Roman"/>
+          <w:sz w:val="24"/>
+          <w:szCs w:val="24"/>
+        </w:rPr>
+        <w:t>hours. The</w:t>
+      </w:r>
+      <w:r>
+        <w:rPr>
+          <w:rFonts w:ascii="Times New Roman" w:hAnsi="Times New Roman" w:cs="Times New Roman"/>
+          <w:sz w:val="24"/>
+          <w:szCs w:val="24"/>
+        </w:rPr>
+        <w:t xml:space="preserve"> system should be easy to use by residents and should be organized in such a way that user errors are minimized.</w:t>
       </w:r>
     </w:p>
     <w:p>
@@ -3952,50 +4452,25 @@
           <w:sz w:val="24"/>
           <w:szCs w:val="24"/>
         </w:rPr>
-        <w:t>Process standards used by the system are described here.</w:t>
-      </w:r>
-    </w:p>
-    <w:p>
-      <w:pPr>
-        <w:rPr>
-          <w:rFonts w:ascii="Times New Roman" w:hAnsi="Times New Roman" w:cs="Times New Roman"/>
-          <w:sz w:val="24"/>
-          <w:szCs w:val="24"/>
-        </w:rPr>
-      </w:pPr>
-    </w:p>
-    <w:p>
-      <w:pPr>
-        <w:rPr>
-          <w:rFonts w:ascii="Times New Roman" w:hAnsi="Times New Roman" w:cs="Times New Roman"/>
-          <w:sz w:val="24"/>
-          <w:szCs w:val="24"/>
-        </w:rPr>
-      </w:pPr>
-      <w:r>
-        <w:rPr>
-          <w:rFonts w:ascii="Times New Roman" w:hAnsi="Times New Roman" w:cs="Times New Roman"/>
-          <w:sz w:val="24"/>
-          <w:szCs w:val="24"/>
-        </w:rPr>
-        <w:t>Users of the room-change system shall authenticate themselves using their CLID and user-defined password.</w:t>
-      </w:r>
-    </w:p>
-    <w:p>
-      <w:pPr>
-        <w:rPr>
-          <w:rFonts w:ascii="Times New Roman" w:hAnsi="Times New Roman" w:cs="Times New Roman"/>
-          <w:sz w:val="24"/>
-          <w:szCs w:val="24"/>
-        </w:rPr>
-      </w:pPr>
-      <w:r>
-        <w:rPr>
-          <w:rFonts w:ascii="Times New Roman" w:hAnsi="Times New Roman" w:cs="Times New Roman"/>
-          <w:sz w:val="24"/>
-          <w:szCs w:val="24"/>
-        </w:rPr>
-        <w:t>Priority of the room-change service should follow the first-come, first-served practice.</w:t>
+        <w:t xml:space="preserve">Users of the room-change system shall authenticate themselves using their CLID and user-defined </w:t>
+      </w:r>
+      <w:proofErr w:type="spellStart"/>
+      <w:r>
+        <w:rPr>
+          <w:rFonts w:ascii="Times New Roman" w:hAnsi="Times New Roman" w:cs="Times New Roman"/>
+          <w:sz w:val="24"/>
+          <w:szCs w:val="24"/>
+        </w:rPr>
+        <w:t>password.Priority</w:t>
+      </w:r>
+      <w:proofErr w:type="spellEnd"/>
+      <w:r>
+        <w:rPr>
+          <w:rFonts w:ascii="Times New Roman" w:hAnsi="Times New Roman" w:cs="Times New Roman"/>
+          <w:sz w:val="24"/>
+          <w:szCs w:val="24"/>
+        </w:rPr>
+        <w:t xml:space="preserve"> of the room-change service should follow the first-come, first-served practice.</w:t>
       </w:r>
     </w:p>
     <w:p>
@@ -4040,281 +4515,468 @@
           <w:sz w:val="24"/>
           <w:szCs w:val="24"/>
         </w:rPr>
-        <w:t>Interoperability and legislative requirements are described here.</w:t>
-      </w:r>
-    </w:p>
-    <w:p>
-      <w:pPr>
-        <w:rPr>
-          <w:rFonts w:ascii="Times New Roman" w:hAnsi="Times New Roman" w:cs="Times New Roman"/>
-          <w:sz w:val="24"/>
-          <w:szCs w:val="24"/>
-        </w:rPr>
-      </w:pPr>
-    </w:p>
-    <w:p>
-      <w:pPr>
-        <w:rPr>
-          <w:rFonts w:ascii="Times New Roman" w:hAnsi="Times New Roman" w:cs="Times New Roman"/>
-          <w:sz w:val="24"/>
-          <w:szCs w:val="24"/>
-        </w:rPr>
-      </w:pPr>
-      <w:r>
-        <w:rPr>
-          <w:rFonts w:ascii="Times New Roman" w:hAnsi="Times New Roman" w:cs="Times New Roman"/>
-          <w:sz w:val="24"/>
-          <w:szCs w:val="24"/>
-        </w:rPr>
-        <w:t>The system shall implement resident privacy provisions.</w:t>
-      </w:r>
-    </w:p>
-    <w:p>
-      <w:pPr>
-        <w:rPr>
-          <w:rFonts w:ascii="Times New Roman" w:hAnsi="Times New Roman" w:cs="Times New Roman"/>
-          <w:sz w:val="24"/>
-          <w:szCs w:val="24"/>
-        </w:rPr>
-      </w:pPr>
-      <w:r>
-        <w:rPr>
-          <w:rFonts w:ascii="Times New Roman" w:hAnsi="Times New Roman" w:cs="Times New Roman"/>
-          <w:sz w:val="24"/>
-          <w:szCs w:val="24"/>
-        </w:rPr>
-        <w:t>Maintenance should be done on the system regularly.</w:t>
-      </w:r>
-    </w:p>
-    <w:p>
-      <w:pPr>
-        <w:rPr>
-          <w:rFonts w:ascii="Times New Roman" w:hAnsi="Times New Roman" w:cs="Times New Roman"/>
-          <w:sz w:val="24"/>
-          <w:szCs w:val="24"/>
-        </w:rPr>
-      </w:pPr>
-    </w:p>
-    <w:p>
-      <w:pPr>
-        <w:rPr>
-          <w:rFonts w:ascii="Times New Roman" w:hAnsi="Times New Roman" w:cs="Times New Roman"/>
-          <w:sz w:val="24"/>
-          <w:szCs w:val="24"/>
-        </w:rPr>
-      </w:pPr>
-    </w:p>
-    <w:p>
-      <w:pPr>
-        <w:rPr>
-          <w:rFonts w:ascii="Times New Roman" w:hAnsi="Times New Roman" w:cs="Times New Roman"/>
-          <w:sz w:val="24"/>
-          <w:szCs w:val="24"/>
-        </w:rPr>
-      </w:pPr>
-    </w:p>
-    <w:p>
-      <w:pPr>
-        <w:rPr>
-          <w:rFonts w:ascii="Times New Roman" w:hAnsi="Times New Roman" w:cs="Times New Roman"/>
-          <w:sz w:val="24"/>
-          <w:szCs w:val="24"/>
-        </w:rPr>
-      </w:pPr>
-    </w:p>
-    <w:p>
-      <w:pPr>
-        <w:rPr>
-          <w:rFonts w:ascii="Times New Roman" w:hAnsi="Times New Roman" w:cs="Times New Roman"/>
-          <w:sz w:val="24"/>
-          <w:szCs w:val="24"/>
-        </w:rPr>
-      </w:pPr>
-    </w:p>
-    <w:p>
-      <w:pPr>
-        <w:rPr>
-          <w:rFonts w:ascii="Times New Roman" w:hAnsi="Times New Roman" w:cs="Times New Roman"/>
-          <w:sz w:val="24"/>
-          <w:szCs w:val="24"/>
-        </w:rPr>
-      </w:pPr>
-    </w:p>
-    <w:p>
-      <w:pPr>
-        <w:rPr>
-          <w:rFonts w:ascii="Times New Roman" w:hAnsi="Times New Roman" w:cs="Times New Roman"/>
-          <w:sz w:val="24"/>
-          <w:szCs w:val="24"/>
-        </w:rPr>
-      </w:pPr>
-    </w:p>
-    <w:p>
-      <w:pPr>
-        <w:rPr>
-          <w:rFonts w:ascii="Times New Roman" w:hAnsi="Times New Roman" w:cs="Times New Roman"/>
-          <w:sz w:val="24"/>
-          <w:szCs w:val="24"/>
-        </w:rPr>
-      </w:pPr>
-    </w:p>
-    <w:p>
-      <w:pPr>
-        <w:rPr>
-          <w:rFonts w:ascii="Times New Roman" w:hAnsi="Times New Roman" w:cs="Times New Roman"/>
-          <w:sz w:val="24"/>
-          <w:szCs w:val="24"/>
-        </w:rPr>
-      </w:pPr>
-    </w:p>
-    <w:p>
-      <w:pPr>
-        <w:rPr>
-          <w:rFonts w:ascii="Times New Roman" w:hAnsi="Times New Roman" w:cs="Times New Roman"/>
-          <w:sz w:val="24"/>
-          <w:szCs w:val="24"/>
-        </w:rPr>
-      </w:pPr>
-    </w:p>
-    <w:p>
-      <w:pPr>
-        <w:rPr>
-          <w:rFonts w:ascii="Times New Roman" w:hAnsi="Times New Roman" w:cs="Times New Roman"/>
-          <w:sz w:val="24"/>
-          <w:szCs w:val="24"/>
-        </w:rPr>
-      </w:pPr>
-    </w:p>
-    <w:p>
-      <w:pPr>
-        <w:rPr>
-          <w:rFonts w:ascii="Times New Roman" w:hAnsi="Times New Roman" w:cs="Times New Roman"/>
-          <w:sz w:val="24"/>
-          <w:szCs w:val="24"/>
-        </w:rPr>
-      </w:pPr>
-    </w:p>
-    <w:p>
-      <w:pPr>
-        <w:rPr>
-          <w:rFonts w:ascii="Times New Roman" w:hAnsi="Times New Roman" w:cs="Times New Roman"/>
-          <w:sz w:val="24"/>
-          <w:szCs w:val="24"/>
-        </w:rPr>
-      </w:pPr>
-    </w:p>
-    <w:p>
-      <w:pPr>
-        <w:rPr>
-          <w:rFonts w:ascii="Times New Roman" w:hAnsi="Times New Roman" w:cs="Times New Roman"/>
-          <w:sz w:val="24"/>
-          <w:szCs w:val="24"/>
-        </w:rPr>
-      </w:pPr>
-    </w:p>
-    <w:p>
-      <w:pPr>
-        <w:rPr>
-          <w:rFonts w:ascii="Times New Roman" w:hAnsi="Times New Roman" w:cs="Times New Roman"/>
-          <w:sz w:val="24"/>
-          <w:szCs w:val="24"/>
-        </w:rPr>
-      </w:pPr>
-    </w:p>
-    <w:p>
-      <w:pPr>
-        <w:rPr>
-          <w:rFonts w:ascii="Times New Roman" w:hAnsi="Times New Roman" w:cs="Times New Roman"/>
-          <w:sz w:val="24"/>
-          <w:szCs w:val="24"/>
-        </w:rPr>
-      </w:pPr>
-    </w:p>
-    <w:p>
-      <w:pPr>
-        <w:rPr>
-          <w:rFonts w:ascii="Times New Roman" w:hAnsi="Times New Roman" w:cs="Times New Roman"/>
-          <w:sz w:val="24"/>
-          <w:szCs w:val="24"/>
-        </w:rPr>
-      </w:pPr>
-    </w:p>
-    <w:p>
-      <w:pPr>
-        <w:rPr>
-          <w:rFonts w:ascii="Times New Roman" w:hAnsi="Times New Roman" w:cs="Times New Roman"/>
-          <w:sz w:val="24"/>
-          <w:szCs w:val="24"/>
-        </w:rPr>
-      </w:pPr>
-    </w:p>
-    <w:p>
-      <w:pPr>
-        <w:rPr>
-          <w:rFonts w:ascii="Times New Roman" w:hAnsi="Times New Roman" w:cs="Times New Roman"/>
-          <w:sz w:val="24"/>
-          <w:szCs w:val="24"/>
-        </w:rPr>
-      </w:pPr>
-    </w:p>
-    <w:p>
-      <w:pPr>
-        <w:rPr>
-          <w:rFonts w:ascii="Times New Roman" w:hAnsi="Times New Roman" w:cs="Times New Roman"/>
-          <w:sz w:val="24"/>
-          <w:szCs w:val="24"/>
-        </w:rPr>
-      </w:pPr>
-    </w:p>
-    <w:p>
-      <w:pPr>
-        <w:rPr>
-          <w:rFonts w:ascii="Times New Roman" w:hAnsi="Times New Roman" w:cs="Times New Roman"/>
-          <w:sz w:val="24"/>
-          <w:szCs w:val="24"/>
-        </w:rPr>
-      </w:pPr>
-    </w:p>
-    <w:p>
-      <w:pPr>
-        <w:rPr>
-          <w:rFonts w:ascii="Times New Roman" w:hAnsi="Times New Roman" w:cs="Times New Roman"/>
-          <w:sz w:val="24"/>
-          <w:szCs w:val="24"/>
-        </w:rPr>
-      </w:pPr>
-    </w:p>
-    <w:p>
-      <w:pPr>
-        <w:rPr>
-          <w:rFonts w:ascii="Times New Roman" w:hAnsi="Times New Roman" w:cs="Times New Roman"/>
-          <w:sz w:val="24"/>
-          <w:szCs w:val="24"/>
-        </w:rPr>
-      </w:pPr>
-    </w:p>
-    <w:p>
-      <w:pPr>
-        <w:rPr>
-          <w:rFonts w:ascii="Times New Roman" w:hAnsi="Times New Roman" w:cs="Times New Roman"/>
-          <w:sz w:val="24"/>
-          <w:szCs w:val="24"/>
-        </w:rPr>
-      </w:pPr>
-    </w:p>
-    <w:p>
-      <w:pPr>
-        <w:rPr>
-          <w:rFonts w:ascii="Times New Roman" w:hAnsi="Times New Roman" w:cs="Times New Roman"/>
-          <w:sz w:val="24"/>
-          <w:szCs w:val="24"/>
-        </w:rPr>
-      </w:pPr>
-    </w:p>
-    <w:p>
-      <w:pPr>
-        <w:rPr>
-          <w:rFonts w:ascii="Times New Roman" w:hAnsi="Times New Roman" w:cs="Times New Roman"/>
+        <w:t xml:space="preserve">The system shall implement resident privacy </w:t>
+      </w:r>
+      <w:proofErr w:type="spellStart"/>
+      <w:r>
+        <w:rPr>
+          <w:rFonts w:ascii="Times New Roman" w:hAnsi="Times New Roman" w:cs="Times New Roman"/>
+          <w:sz w:val="24"/>
+          <w:szCs w:val="24"/>
+        </w:rPr>
+        <w:t>provisions.Maintenance</w:t>
+      </w:r>
+      <w:proofErr w:type="spellEnd"/>
+      <w:r>
+        <w:rPr>
+          <w:rFonts w:ascii="Times New Roman" w:hAnsi="Times New Roman" w:cs="Times New Roman"/>
+          <w:sz w:val="24"/>
+          <w:szCs w:val="24"/>
+        </w:rPr>
+        <w:t xml:space="preserve"> should be done on the system regularly.</w:t>
+      </w:r>
+    </w:p>
+    <w:p>
+      <w:pPr>
+        <w:rPr>
+          <w:rFonts w:ascii="Times New Roman" w:hAnsi="Times New Roman" w:cs="Times New Roman"/>
+          <w:sz w:val="24"/>
+          <w:szCs w:val="24"/>
+        </w:rPr>
+      </w:pPr>
+    </w:p>
+    <w:p>
+      <w:pPr>
+        <w:rPr>
+          <w:rFonts w:ascii="Times New Roman" w:hAnsi="Times New Roman" w:cs="Times New Roman"/>
+          <w:sz w:val="24"/>
+          <w:szCs w:val="24"/>
+        </w:rPr>
+      </w:pPr>
+    </w:p>
+    <w:p>
+      <w:pPr>
+        <w:rPr>
+          <w:rFonts w:ascii="Times New Roman" w:hAnsi="Times New Roman" w:cs="Times New Roman"/>
+          <w:sz w:val="24"/>
+          <w:szCs w:val="24"/>
+        </w:rPr>
+      </w:pPr>
+    </w:p>
+    <w:p>
+      <w:pPr>
+        <w:rPr>
+          <w:rFonts w:ascii="Times New Roman" w:hAnsi="Times New Roman" w:cs="Times New Roman"/>
+          <w:sz w:val="24"/>
+          <w:szCs w:val="24"/>
+        </w:rPr>
+      </w:pPr>
+    </w:p>
+    <w:p>
+      <w:pPr>
+        <w:rPr>
+          <w:rFonts w:ascii="Times New Roman" w:hAnsi="Times New Roman" w:cs="Times New Roman"/>
+          <w:sz w:val="24"/>
+          <w:szCs w:val="24"/>
+        </w:rPr>
+      </w:pPr>
+    </w:p>
+    <w:p>
+      <w:pPr>
+        <w:rPr>
+          <w:rFonts w:ascii="Times New Roman" w:hAnsi="Times New Roman" w:cs="Times New Roman"/>
+          <w:sz w:val="24"/>
+          <w:szCs w:val="24"/>
+        </w:rPr>
+      </w:pPr>
+    </w:p>
+    <w:p>
+      <w:pPr>
+        <w:rPr>
+          <w:rFonts w:ascii="Times New Roman" w:hAnsi="Times New Roman" w:cs="Times New Roman"/>
+          <w:sz w:val="24"/>
+          <w:szCs w:val="24"/>
+        </w:rPr>
+      </w:pPr>
+    </w:p>
+    <w:p>
+      <w:pPr>
+        <w:rPr>
+          <w:rFonts w:ascii="Times New Roman" w:hAnsi="Times New Roman" w:cs="Times New Roman"/>
+          <w:sz w:val="24"/>
+          <w:szCs w:val="24"/>
+        </w:rPr>
+      </w:pPr>
+    </w:p>
+    <w:p>
+      <w:pPr>
+        <w:jc w:val="center"/>
+        <w:rPr>
+          <w:rFonts w:ascii="Times New Roman" w:hAnsi="Times New Roman" w:cs="Times New Roman"/>
+          <w:b/>
+          <w:sz w:val="24"/>
+          <w:szCs w:val="24"/>
+        </w:rPr>
+      </w:pPr>
+    </w:p>
+    <w:p>
+      <w:pPr>
+        <w:jc w:val="center"/>
+        <w:rPr>
+          <w:rFonts w:ascii="Times New Roman" w:hAnsi="Times New Roman" w:cs="Times New Roman"/>
+          <w:b/>
+          <w:sz w:val="24"/>
+          <w:szCs w:val="24"/>
+        </w:rPr>
+      </w:pPr>
+    </w:p>
+    <w:p>
+      <w:pPr>
+        <w:jc w:val="center"/>
+        <w:rPr>
+          <w:rFonts w:ascii="Times New Roman" w:hAnsi="Times New Roman" w:cs="Times New Roman"/>
+          <w:b/>
+          <w:sz w:val="24"/>
+          <w:szCs w:val="24"/>
+        </w:rPr>
+      </w:pPr>
+    </w:p>
+    <w:p>
+      <w:pPr>
+        <w:jc w:val="center"/>
+        <w:rPr>
+          <w:rFonts w:ascii="Times New Roman" w:hAnsi="Times New Roman" w:cs="Times New Roman"/>
+          <w:b/>
+          <w:sz w:val="24"/>
+          <w:szCs w:val="24"/>
+        </w:rPr>
+      </w:pPr>
+    </w:p>
+    <w:p>
+      <w:pPr>
+        <w:jc w:val="center"/>
+        <w:rPr>
+          <w:rFonts w:ascii="Times New Roman" w:hAnsi="Times New Roman" w:cs="Times New Roman"/>
+          <w:b/>
+          <w:sz w:val="24"/>
+          <w:szCs w:val="24"/>
+        </w:rPr>
+      </w:pPr>
+    </w:p>
+    <w:p>
+      <w:pPr>
+        <w:jc w:val="center"/>
+        <w:rPr>
+          <w:rFonts w:ascii="Times New Roman" w:hAnsi="Times New Roman" w:cs="Times New Roman"/>
+          <w:b/>
+          <w:sz w:val="24"/>
+          <w:szCs w:val="24"/>
+        </w:rPr>
+      </w:pPr>
+    </w:p>
+    <w:p>
+      <w:pPr>
+        <w:jc w:val="center"/>
+        <w:rPr>
+          <w:rFonts w:ascii="Times New Roman" w:hAnsi="Times New Roman" w:cs="Times New Roman"/>
+          <w:b/>
+          <w:sz w:val="24"/>
+          <w:szCs w:val="24"/>
+        </w:rPr>
+      </w:pPr>
+    </w:p>
+    <w:p>
+      <w:pPr>
+        <w:jc w:val="center"/>
+        <w:rPr>
+          <w:rFonts w:ascii="Times New Roman" w:hAnsi="Times New Roman" w:cs="Times New Roman"/>
+          <w:b/>
+          <w:sz w:val="24"/>
+          <w:szCs w:val="24"/>
+        </w:rPr>
+      </w:pPr>
+    </w:p>
+    <w:p>
+      <w:pPr>
+        <w:jc w:val="center"/>
+        <w:rPr>
+          <w:rFonts w:ascii="Times New Roman" w:hAnsi="Times New Roman" w:cs="Times New Roman"/>
+          <w:b/>
+          <w:sz w:val="24"/>
+          <w:szCs w:val="24"/>
+        </w:rPr>
+      </w:pPr>
+    </w:p>
+    <w:p>
+      <w:pPr>
+        <w:jc w:val="center"/>
+        <w:rPr>
+          <w:rFonts w:ascii="Times New Roman" w:hAnsi="Times New Roman" w:cs="Times New Roman"/>
+          <w:b/>
+          <w:sz w:val="24"/>
+          <w:szCs w:val="24"/>
+        </w:rPr>
+      </w:pPr>
+    </w:p>
+    <w:p>
+      <w:pPr>
+        <w:jc w:val="center"/>
+        <w:rPr>
+          <w:rFonts w:ascii="Times New Roman" w:hAnsi="Times New Roman" w:cs="Times New Roman"/>
+          <w:b/>
+          <w:sz w:val="24"/>
+          <w:szCs w:val="24"/>
+        </w:rPr>
+      </w:pPr>
+    </w:p>
+    <w:p>
+      <w:pPr>
+        <w:jc w:val="center"/>
+        <w:rPr>
+          <w:rFonts w:ascii="Times New Roman" w:hAnsi="Times New Roman" w:cs="Times New Roman"/>
+          <w:b/>
+          <w:sz w:val="24"/>
+          <w:szCs w:val="24"/>
+        </w:rPr>
+      </w:pPr>
+    </w:p>
+    <w:p>
+      <w:pPr>
+        <w:jc w:val="center"/>
+        <w:rPr>
+          <w:rFonts w:ascii="Times New Roman" w:hAnsi="Times New Roman" w:cs="Times New Roman"/>
+          <w:b/>
+          <w:sz w:val="24"/>
+          <w:szCs w:val="24"/>
+        </w:rPr>
+      </w:pPr>
+    </w:p>
+    <w:p>
+      <w:pPr>
+        <w:jc w:val="center"/>
+        <w:rPr>
+          <w:rFonts w:ascii="Times New Roman" w:hAnsi="Times New Roman" w:cs="Times New Roman"/>
+          <w:b/>
+          <w:sz w:val="24"/>
+          <w:szCs w:val="24"/>
+        </w:rPr>
+      </w:pPr>
+    </w:p>
+    <w:p>
+      <w:pPr>
+        <w:jc w:val="center"/>
+        <w:rPr>
+          <w:rFonts w:ascii="Times New Roman" w:hAnsi="Times New Roman" w:cs="Times New Roman"/>
+          <w:b/>
+          <w:sz w:val="24"/>
+          <w:szCs w:val="24"/>
+        </w:rPr>
+      </w:pPr>
+    </w:p>
+    <w:p>
+      <w:pPr>
+        <w:jc w:val="center"/>
+        <w:rPr>
+          <w:rFonts w:ascii="Times New Roman" w:hAnsi="Times New Roman" w:cs="Times New Roman"/>
+          <w:b/>
+          <w:sz w:val="24"/>
+          <w:szCs w:val="24"/>
+        </w:rPr>
+      </w:pPr>
+    </w:p>
+    <w:p>
+      <w:pPr>
+        <w:jc w:val="center"/>
+        <w:rPr>
+          <w:rFonts w:ascii="Times New Roman" w:hAnsi="Times New Roman" w:cs="Times New Roman"/>
+          <w:b/>
+          <w:sz w:val="24"/>
+          <w:szCs w:val="24"/>
+        </w:rPr>
+      </w:pPr>
+    </w:p>
+    <w:p>
+      <w:pPr>
+        <w:jc w:val="center"/>
+        <w:rPr>
+          <w:rFonts w:ascii="Times New Roman" w:hAnsi="Times New Roman" w:cs="Times New Roman"/>
+          <w:b/>
+          <w:sz w:val="24"/>
+          <w:szCs w:val="24"/>
+        </w:rPr>
+      </w:pPr>
+    </w:p>
+    <w:p>
+      <w:pPr>
+        <w:jc w:val="center"/>
+        <w:rPr>
+          <w:rFonts w:ascii="Times New Roman" w:hAnsi="Times New Roman" w:cs="Times New Roman"/>
+          <w:b/>
+          <w:sz w:val="24"/>
+          <w:szCs w:val="24"/>
+        </w:rPr>
+      </w:pPr>
+    </w:p>
+    <w:p>
+      <w:pPr>
+        <w:jc w:val="center"/>
+        <w:rPr>
+          <w:rFonts w:ascii="Times New Roman" w:hAnsi="Times New Roman" w:cs="Times New Roman"/>
+          <w:b/>
+          <w:sz w:val="24"/>
+          <w:szCs w:val="24"/>
+        </w:rPr>
+      </w:pPr>
+    </w:p>
+    <w:p>
+      <w:pPr>
+        <w:jc w:val="center"/>
+        <w:rPr>
+          <w:rFonts w:ascii="Times New Roman" w:hAnsi="Times New Roman" w:cs="Times New Roman"/>
+          <w:b/>
+          <w:sz w:val="24"/>
+          <w:szCs w:val="24"/>
+        </w:rPr>
+      </w:pPr>
+    </w:p>
+    <w:p>
+      <w:pPr>
+        <w:jc w:val="center"/>
+        <w:rPr>
+          <w:rFonts w:ascii="Times New Roman" w:hAnsi="Times New Roman" w:cs="Times New Roman"/>
+          <w:b/>
+          <w:sz w:val="24"/>
+          <w:szCs w:val="24"/>
+        </w:rPr>
+      </w:pPr>
+    </w:p>
+    <w:p>
+      <w:pPr>
+        <w:jc w:val="center"/>
+        <w:rPr>
+          <w:rFonts w:ascii="Times New Roman" w:hAnsi="Times New Roman" w:cs="Times New Roman"/>
+          <w:b/>
+          <w:sz w:val="24"/>
+          <w:szCs w:val="24"/>
+        </w:rPr>
+      </w:pPr>
+    </w:p>
+    <w:p>
+      <w:pPr>
+        <w:jc w:val="center"/>
+        <w:rPr>
+          <w:rFonts w:ascii="Times New Roman" w:hAnsi="Times New Roman" w:cs="Times New Roman"/>
+          <w:b/>
+          <w:sz w:val="24"/>
+          <w:szCs w:val="24"/>
+        </w:rPr>
+      </w:pPr>
+    </w:p>
+    <w:p>
+      <w:pPr>
+        <w:jc w:val="center"/>
+        <w:rPr>
+          <w:rFonts w:ascii="Times New Roman" w:hAnsi="Times New Roman" w:cs="Times New Roman"/>
+          <w:b/>
+          <w:sz w:val="24"/>
+          <w:szCs w:val="24"/>
+        </w:rPr>
+      </w:pPr>
+    </w:p>
+    <w:p>
+      <w:pPr>
+        <w:jc w:val="center"/>
+        <w:rPr>
+          <w:rFonts w:ascii="Times New Roman" w:hAnsi="Times New Roman" w:cs="Times New Roman"/>
+          <w:b/>
+          <w:sz w:val="24"/>
+          <w:szCs w:val="24"/>
+        </w:rPr>
+      </w:pPr>
+    </w:p>
+    <w:p>
+      <w:pPr>
+        <w:jc w:val="center"/>
+        <w:rPr>
+          <w:rFonts w:ascii="Times New Roman" w:hAnsi="Times New Roman" w:cs="Times New Roman"/>
+          <w:b/>
+          <w:sz w:val="24"/>
+          <w:szCs w:val="24"/>
+        </w:rPr>
+      </w:pPr>
+    </w:p>
+    <w:p>
+      <w:pPr>
+        <w:jc w:val="center"/>
+        <w:rPr>
+          <w:rFonts w:ascii="Times New Roman" w:hAnsi="Times New Roman" w:cs="Times New Roman"/>
+          <w:b/>
+          <w:sz w:val="24"/>
+          <w:szCs w:val="24"/>
+        </w:rPr>
+      </w:pPr>
+    </w:p>
+    <w:p>
+      <w:pPr>
+        <w:jc w:val="center"/>
+        <w:rPr>
+          <w:rFonts w:ascii="Times New Roman" w:hAnsi="Times New Roman" w:cs="Times New Roman"/>
+          <w:b/>
+          <w:sz w:val="24"/>
+          <w:szCs w:val="24"/>
+        </w:rPr>
+      </w:pPr>
+    </w:p>
+    <w:p>
+      <w:pPr>
+        <w:jc w:val="center"/>
+        <w:rPr>
+          <w:rFonts w:ascii="Times New Roman" w:hAnsi="Times New Roman" w:cs="Times New Roman"/>
+          <w:b/>
+          <w:sz w:val="24"/>
+          <w:szCs w:val="24"/>
+        </w:rPr>
+      </w:pPr>
+    </w:p>
+    <w:p>
+      <w:pPr>
+        <w:jc w:val="center"/>
+        <w:rPr>
+          <w:rFonts w:ascii="Times New Roman" w:hAnsi="Times New Roman" w:cs="Times New Roman"/>
+          <w:b/>
+          <w:sz w:val="24"/>
+          <w:szCs w:val="24"/>
+        </w:rPr>
+      </w:pPr>
+    </w:p>
+    <w:p>
+      <w:pPr>
+        <w:jc w:val="center"/>
+        <w:rPr>
+          <w:rFonts w:ascii="Times New Roman" w:hAnsi="Times New Roman" w:cs="Times New Roman"/>
+          <w:b/>
+          <w:sz w:val="24"/>
+          <w:szCs w:val="24"/>
+        </w:rPr>
+      </w:pPr>
+    </w:p>
+    <w:p>
+      <w:pPr>
+        <w:jc w:val="center"/>
+        <w:rPr>
+          <w:rFonts w:ascii="Times New Roman" w:hAnsi="Times New Roman" w:cs="Times New Roman"/>
+          <w:b/>
+          <w:sz w:val="24"/>
+          <w:szCs w:val="24"/>
+        </w:rPr>
+      </w:pPr>
+    </w:p>
+    <w:p>
+      <w:pPr>
+        <w:jc w:val="center"/>
+        <w:rPr>
+          <w:rFonts w:ascii="Times New Roman" w:hAnsi="Times New Roman" w:cs="Times New Roman"/>
+          <w:b/>
           <w:sz w:val="24"/>
           <w:szCs w:val="24"/>
         </w:rPr>
@@ -4383,15 +5045,6 @@
         </w:rPr>
         <w:t>https://github.com/brandinjefferson/CMPS453-Docs</w:t>
       </w:r>
-    </w:p>
-    <w:p>
-      <w:pPr>
-        <w:rPr>
-          <w:rFonts w:ascii="Times New Roman" w:hAnsi="Times New Roman" w:cs="Times New Roman"/>
-          <w:sz w:val="24"/>
-          <w:szCs w:val="24"/>
-        </w:rPr>
-      </w:pPr>
     </w:p>
     <w:p>
       <w:pPr>
@@ -4545,15 +5198,6 @@
         </w:rPr>
       </w:pPr>
     </w:p>
-    <w:p>
-      <w:pPr>
-        <w:rPr>
-          <w:rFonts w:ascii="Times New Roman" w:hAnsi="Times New Roman" w:cs="Times New Roman"/>
-          <w:sz w:val="24"/>
-          <w:szCs w:val="24"/>
-        </w:rPr>
-      </w:pPr>
-    </w:p>
     <w:sectPr>
       <w:footerReference w:type="default" r:id="rId10"/>
       <w:pgSz w:w="12240" w:h="15840"/>
@@ -4618,7 +5262,7 @@
           <w:rPr>
             <w:noProof/>
           </w:rPr>
-          <w:t>2</w:t>
+          <w:t>1</w:t>
         </w:r>
         <w:r>
           <w:rPr>
@@ -5757,6 +6401,52 @@
     <w:uiPriority w:val="99"/>
     <w:rsid w:val="00B66EF6"/>
   </w:style>
+  <w:style w:type="paragraph" w:styleId="BalloonText">
+    <w:name w:val="Balloon Text"/>
+    <w:basedOn w:val="Normal"/>
+    <w:link w:val="BalloonTextChar"/>
+    <w:uiPriority w:val="99"/>
+    <w:semiHidden/>
+    <w:unhideWhenUsed/>
+    <w:rsid w:val="0073541C"/>
+    <w:rPr>
+      <w:rFonts w:ascii="Tahoma" w:hAnsi="Tahoma" w:cs="Tahoma"/>
+      <w:sz w:val="16"/>
+      <w:szCs w:val="16"/>
+    </w:rPr>
+  </w:style>
+  <w:style w:type="character" w:customStyle="1" w:styleId="BalloonTextChar">
+    <w:name w:val="Balloon Text Char"/>
+    <w:basedOn w:val="DefaultParagraphFont"/>
+    <w:link w:val="BalloonText"/>
+    <w:uiPriority w:val="99"/>
+    <w:semiHidden/>
+    <w:rsid w:val="0073541C"/>
+    <w:rPr>
+      <w:rFonts w:ascii="Tahoma" w:hAnsi="Tahoma" w:cs="Tahoma"/>
+      <w:sz w:val="16"/>
+      <w:szCs w:val="16"/>
+    </w:rPr>
+  </w:style>
+  <w:style w:type="paragraph" w:styleId="NoSpacing">
+    <w:name w:val="No Spacing"/>
+    <w:link w:val="NoSpacingChar"/>
+    <w:uiPriority w:val="1"/>
+    <w:qFormat/>
+    <w:rsid w:val="0073541C"/>
+    <w:rPr>
+      <w:rFonts w:ascii="Calibri" w:eastAsia="Times New Roman" w:hAnsi="Calibri" w:cs="Times New Roman"/>
+    </w:rPr>
+  </w:style>
+  <w:style w:type="character" w:customStyle="1" w:styleId="NoSpacingChar">
+    <w:name w:val="No Spacing Char"/>
+    <w:link w:val="NoSpacing"/>
+    <w:uiPriority w:val="1"/>
+    <w:rsid w:val="0073541C"/>
+    <w:rPr>
+      <w:rFonts w:ascii="Calibri" w:eastAsia="Times New Roman" w:hAnsi="Calibri" w:cs="Times New Roman"/>
+    </w:rPr>
+  </w:style>
 </w:styles>
 </file>
 
@@ -6579,6 +7269,52 @@
     <w:link w:val="Footer"/>
     <w:uiPriority w:val="99"/>
     <w:rsid w:val="00B66EF6"/>
+  </w:style>
+  <w:style w:type="paragraph" w:styleId="BalloonText">
+    <w:name w:val="Balloon Text"/>
+    <w:basedOn w:val="Normal"/>
+    <w:link w:val="BalloonTextChar"/>
+    <w:uiPriority w:val="99"/>
+    <w:semiHidden/>
+    <w:unhideWhenUsed/>
+    <w:rsid w:val="0073541C"/>
+    <w:rPr>
+      <w:rFonts w:ascii="Tahoma" w:hAnsi="Tahoma" w:cs="Tahoma"/>
+      <w:sz w:val="16"/>
+      <w:szCs w:val="16"/>
+    </w:rPr>
+  </w:style>
+  <w:style w:type="character" w:customStyle="1" w:styleId="BalloonTextChar">
+    <w:name w:val="Balloon Text Char"/>
+    <w:basedOn w:val="DefaultParagraphFont"/>
+    <w:link w:val="BalloonText"/>
+    <w:uiPriority w:val="99"/>
+    <w:semiHidden/>
+    <w:rsid w:val="0073541C"/>
+    <w:rPr>
+      <w:rFonts w:ascii="Tahoma" w:hAnsi="Tahoma" w:cs="Tahoma"/>
+      <w:sz w:val="16"/>
+      <w:szCs w:val="16"/>
+    </w:rPr>
+  </w:style>
+  <w:style w:type="paragraph" w:styleId="NoSpacing">
+    <w:name w:val="No Spacing"/>
+    <w:link w:val="NoSpacingChar"/>
+    <w:uiPriority w:val="1"/>
+    <w:qFormat/>
+    <w:rsid w:val="0073541C"/>
+    <w:rPr>
+      <w:rFonts w:ascii="Calibri" w:eastAsia="Times New Roman" w:hAnsi="Calibri" w:cs="Times New Roman"/>
+    </w:rPr>
+  </w:style>
+  <w:style w:type="character" w:customStyle="1" w:styleId="NoSpacingChar">
+    <w:name w:val="No Spacing Char"/>
+    <w:link w:val="NoSpacing"/>
+    <w:uiPriority w:val="1"/>
+    <w:rsid w:val="0073541C"/>
+    <w:rPr>
+      <w:rFonts w:ascii="Calibri" w:eastAsia="Times New Roman" w:hAnsi="Calibri" w:cs="Times New Roman"/>
+    </w:rPr>
   </w:style>
 </w:styles>
 </file>

</xml_diff>